<commit_message>
doc: add some notes
</commit_message>
<xml_diff>
--- a/eap/doc/Lesson 10 Introduction of RP.docx
+++ b/eap/doc/Lesson 10 Introduction of RP.docx
@@ -247,6 +247,53 @@
         </w:rPr>
         <w:t>The CARS Model</w:t>
       </w:r>
+      <w:r>
+        <w:rPr>
+          <w:rFonts w:ascii="Times New Roman" w:eastAsia="宋体" w:hAnsi="Times New Roman" w:cs="Times New Roman"/>
+          <w:b/>
+          <w:sz w:val="24"/>
+          <w:szCs w:val="24"/>
+        </w:rPr>
+        <w:t xml:space="preserve"> </w:t>
+      </w:r>
+      <w:r>
+        <w:rPr>
+          <w:rFonts w:ascii="Times New Roman" w:eastAsia="宋体" w:hAnsi="Times New Roman" w:cs="Times New Roman" w:hint="eastAsia"/>
+          <w:b/>
+          <w:sz w:val="24"/>
+          <w:szCs w:val="24"/>
+        </w:rPr>
+        <w:t>（</w:t>
+      </w:r>
+      <w:r>
+        <w:rPr>
+          <w:rFonts w:ascii="Times New Roman" w:eastAsia="宋体" w:hAnsi="Times New Roman" w:cs="Times New Roman" w:hint="eastAsia"/>
+          <w:b/>
+          <w:color w:val="FF0000"/>
+          <w:sz w:val="24"/>
+          <w:szCs w:val="24"/>
+        </w:rPr>
+        <w:t>Create</w:t>
+      </w:r>
+      <w:r>
+        <w:rPr>
+          <w:rFonts w:ascii="Times New Roman" w:eastAsia="宋体" w:hAnsi="Times New Roman" w:cs="Times New Roman"/>
+          <w:b/>
+          <w:color w:val="FF0000"/>
+          <w:sz w:val="24"/>
+          <w:szCs w:val="24"/>
+        </w:rPr>
+        <w:t xml:space="preserve"> a Research Space</w:t>
+      </w:r>
+      <w:r>
+        <w:rPr>
+          <w:rFonts w:ascii="Times New Roman" w:eastAsia="宋体" w:hAnsi="Times New Roman" w:cs="Times New Roman" w:hint="eastAsia"/>
+          <w:b/>
+          <w:sz w:val="24"/>
+          <w:szCs w:val="24"/>
+        </w:rPr>
+        <w:t>）</w:t>
+      </w:r>
     </w:p>
     <w:p>
       <w:pPr>
@@ -314,7 +361,7 @@
       <w:pPr>
         <w:ind w:firstLineChars="300" w:firstLine="723"/>
         <w:rPr>
-          <w:rFonts w:ascii="Times New Roman" w:eastAsia="宋体" w:hAnsi="Times New Roman" w:cs="Times New Roman"/>
+          <w:rFonts w:ascii="Times New Roman" w:eastAsia="宋体" w:hAnsi="Times New Roman" w:cs="Times New Roman" w:hint="eastAsia"/>
           <w:b/>
           <w:sz w:val="24"/>
           <w:szCs w:val="24"/>
@@ -794,7 +841,102 @@
           <w:sz w:val="24"/>
           <w:szCs w:val="24"/>
         </w:rPr>
-        <w:t>(1)Thomas Eakins (1844-1916) is now recognized as one of the greatest American painters, alongside Winslow Homer, Edward Hopper, and Jackson Pollock. (2) Over the last thirty years, there have been many studies of his life and work</w:t>
+        <w:t>(</w:t>
+      </w:r>
+      <w:r>
+        <w:rPr>
+          <w:rFonts w:ascii="Times New Roman" w:eastAsia="宋体" w:hAnsi="Times New Roman" w:cs="Times New Roman"/>
+          <w:color w:val="FF0000"/>
+          <w:sz w:val="24"/>
+          <w:szCs w:val="24"/>
+        </w:rPr>
+        <w:t>Move 1</w:t>
+      </w:r>
+      <w:r>
+        <w:rPr>
+          <w:rFonts w:ascii="Times New Roman" w:eastAsia="宋体" w:hAnsi="Times New Roman" w:cs="Times New Roman"/>
+          <w:sz w:val="24"/>
+          <w:szCs w:val="24"/>
+        </w:rPr>
+        <w:t xml:space="preserve">) </w:t>
+      </w:r>
+      <w:r>
+        <w:rPr>
+          <w:rFonts w:ascii="Times New Roman" w:eastAsia="宋体" w:hAnsi="Times New Roman" w:cs="Times New Roman"/>
+          <w:sz w:val="24"/>
+          <w:szCs w:val="24"/>
+        </w:rPr>
+        <w:t>(</w:t>
+      </w:r>
+      <w:proofErr w:type="gramStart"/>
+      <w:r>
+        <w:rPr>
+          <w:rFonts w:ascii="Times New Roman" w:eastAsia="宋体" w:hAnsi="Times New Roman" w:cs="Times New Roman"/>
+          <w:sz w:val="24"/>
+          <w:szCs w:val="24"/>
+        </w:rPr>
+        <w:t>1)</w:t>
+      </w:r>
+      <w:r>
+        <w:rPr>
+          <w:rFonts w:ascii="Times New Roman" w:eastAsia="宋体" w:hAnsi="Times New Roman" w:cs="Times New Roman"/>
+          <w:sz w:val="24"/>
+          <w:szCs w:val="24"/>
+          <w:highlight w:val="yellow"/>
+        </w:rPr>
+        <w:t>Thomas</w:t>
+      </w:r>
+      <w:proofErr w:type="gramEnd"/>
+      <w:r>
+        <w:rPr>
+          <w:rFonts w:ascii="Times New Roman" w:eastAsia="宋体" w:hAnsi="Times New Roman" w:cs="Times New Roman"/>
+          <w:sz w:val="24"/>
+          <w:szCs w:val="24"/>
+          <w:highlight w:val="yellow"/>
+        </w:rPr>
+        <w:t xml:space="preserve"> Eakins</w:t>
+      </w:r>
+      <w:r>
+        <w:rPr>
+          <w:rFonts w:ascii="Times New Roman" w:eastAsia="宋体" w:hAnsi="Times New Roman" w:cs="Times New Roman"/>
+          <w:sz w:val="24"/>
+          <w:szCs w:val="24"/>
+        </w:rPr>
+        <w:t xml:space="preserve"> (1844-1916) is now recognized as one of the greatest American </w:t>
+      </w:r>
+      <w:r>
+        <w:rPr>
+          <w:rFonts w:ascii="Times New Roman" w:eastAsia="宋体" w:hAnsi="Times New Roman" w:cs="Times New Roman"/>
+          <w:sz w:val="24"/>
+          <w:szCs w:val="24"/>
+          <w:highlight w:val="yellow"/>
+        </w:rPr>
+        <w:t>painters</w:t>
+      </w:r>
+      <w:r>
+        <w:rPr>
+          <w:rFonts w:ascii="Times New Roman" w:eastAsia="宋体" w:hAnsi="Times New Roman" w:cs="Times New Roman"/>
+          <w:sz w:val="24"/>
+          <w:szCs w:val="24"/>
+        </w:rPr>
+        <w:t xml:space="preserve">, alongside Winslow Homer, Edward Hopper, and Jackson Pollock. (2) Over the last thirty years, </w:t>
+      </w:r>
+      <w:r>
+        <w:rPr>
+          <w:rFonts w:ascii="Times New Roman" w:eastAsia="宋体" w:hAnsi="Times New Roman" w:cs="Times New Roman"/>
+          <w:color w:val="FF0000"/>
+          <w:sz w:val="24"/>
+          <w:szCs w:val="24"/>
+        </w:rPr>
+        <w:t>there have been many studies</w:t>
+      </w:r>
+      <w:r>
+        <w:rPr>
+          <w:rFonts w:ascii="Times New Roman" w:eastAsia="宋体" w:hAnsi="Times New Roman" w:cs="Times New Roman"/>
+          <w:sz w:val="24"/>
+          <w:szCs w:val="24"/>
+        </w:rPr>
+        <w:t xml:space="preserve"> of his life and work</w:t>
       </w:r>
       <w:r>
         <w:rPr>
@@ -811,7 +953,92 @@
           <w:sz w:val="24"/>
           <w:szCs w:val="24"/>
         </w:rPr>
-        <w:t xml:space="preserve">, and in 2002 there was a major exhibition devoted entirely to his art in his home city of Philadelphia. (3) His best-known pictures include a number of rowing and sailing scenes, several domestic interiors, the two large canvasses showing the surgeons Gross and Agnew at work in the operating theater, and a long series of portraits, including several of his wife, Susan McDowell. (4) The non-portraits are distinguished by compositional brilliance and attention to detail, while the portraits--- most of which come from his later period --- are thought to show deep insight into character or “psychological realism.” </w:t>
+        <w:t xml:space="preserve">, and in 2002 there was a major exhibition devoted entirely to his art in his home city of Philadelphia. (3) </w:t>
+      </w:r>
+      <w:r>
+        <w:rPr>
+          <w:rFonts w:ascii="Times New Roman" w:eastAsia="宋体" w:hAnsi="Times New Roman" w:cs="Times New Roman"/>
+          <w:sz w:val="24"/>
+          <w:szCs w:val="24"/>
+          <w:highlight w:val="yellow"/>
+        </w:rPr>
+        <w:t>His best-known pictures</w:t>
+      </w:r>
+      <w:r>
+        <w:rPr>
+          <w:rFonts w:ascii="Times New Roman" w:eastAsia="宋体" w:hAnsi="Times New Roman" w:cs="Times New Roman"/>
+          <w:sz w:val="24"/>
+          <w:szCs w:val="24"/>
+        </w:rPr>
+        <w:t xml:space="preserve"> include a number of rowing and sailing scenes, several </w:t>
+      </w:r>
+      <w:r>
+        <w:rPr>
+          <w:rFonts w:ascii="Times New Roman" w:eastAsia="宋体" w:hAnsi="Times New Roman" w:cs="Times New Roman"/>
+          <w:sz w:val="24"/>
+          <w:szCs w:val="24"/>
+          <w:highlight w:val="yellow"/>
+        </w:rPr>
+        <w:t>domestic interiors</w:t>
+      </w:r>
+      <w:r>
+        <w:rPr>
+          <w:rFonts w:ascii="Times New Roman" w:eastAsia="宋体" w:hAnsi="Times New Roman" w:cs="Times New Roman"/>
+          <w:sz w:val="24"/>
+          <w:szCs w:val="24"/>
+        </w:rPr>
+        <w:t xml:space="preserve">, the two large </w:t>
+      </w:r>
+      <w:r>
+        <w:rPr>
+          <w:rFonts w:ascii="Times New Roman" w:eastAsia="宋体" w:hAnsi="Times New Roman" w:cs="Times New Roman"/>
+          <w:sz w:val="24"/>
+          <w:szCs w:val="24"/>
+          <w:highlight w:val="yellow"/>
+        </w:rPr>
+        <w:t>canvasses</w:t>
+      </w:r>
+      <w:r>
+        <w:rPr>
+          <w:rFonts w:ascii="Times New Roman" w:eastAsia="宋体" w:hAnsi="Times New Roman" w:cs="Times New Roman"/>
+          <w:sz w:val="24"/>
+          <w:szCs w:val="24"/>
+        </w:rPr>
+        <w:t xml:space="preserve"> showing the surgeons Gross and Agnew at work in the operating theater, and a long series of </w:t>
+      </w:r>
+      <w:r>
+        <w:rPr>
+          <w:rFonts w:ascii="Times New Roman" w:eastAsia="宋体" w:hAnsi="Times New Roman" w:cs="Times New Roman"/>
+          <w:sz w:val="24"/>
+          <w:szCs w:val="24"/>
+          <w:highlight w:val="yellow"/>
+        </w:rPr>
+        <w:t>portraits</w:t>
+      </w:r>
+      <w:r>
+        <w:rPr>
+          <w:rFonts w:ascii="Times New Roman" w:eastAsia="宋体" w:hAnsi="Times New Roman" w:cs="Times New Roman"/>
+          <w:sz w:val="24"/>
+          <w:szCs w:val="24"/>
+        </w:rPr>
+        <w:t>, including several of his wife, Susan McDowell. (4) The non-portraits are distinguished by compositional brilliance and attention to detail, while the portraits--- most of which come from his later period --- are thought to show deep insight into character or “</w:t>
+      </w:r>
+      <w:r>
+        <w:rPr>
+          <w:rFonts w:ascii="Times New Roman" w:eastAsia="宋体" w:hAnsi="Times New Roman" w:cs="Times New Roman"/>
+          <w:sz w:val="24"/>
+          <w:szCs w:val="24"/>
+          <w:highlight w:val="yellow"/>
+        </w:rPr>
+        <w:t>psychological realism</w:t>
+      </w:r>
+      <w:r>
+        <w:rPr>
+          <w:rFonts w:ascii="Times New Roman" w:eastAsia="宋体" w:hAnsi="Times New Roman" w:cs="Times New Roman"/>
+          <w:sz w:val="24"/>
+          <w:szCs w:val="24"/>
+        </w:rPr>
+        <w:t xml:space="preserve">.” </w:t>
       </w:r>
       <w:r>
         <w:rPr>
@@ -837,7 +1064,40 @@
           <w:szCs w:val="24"/>
         </w:rPr>
         <w:lastRenderedPageBreak/>
-        <w:t xml:space="preserve">nineteenth century figure since he was interested in science, in anatomy, and in the fast-growing “manly sports” of rowing and boxing. (6) In his best work, he painted what he knew and whom he knew, rather than being an artist-outsider to the scene in front of him. (7) Among Eakins’ pictures, there is a small series of scenes painted between 1873 and 1876 showing hunters preparing to shoot at the secretive marsh birds in the coastal marshes near Philadelphia. (8) Apart from a chapter in Foster (1997), this series has been little discussed by critics or art historians. (9) For example, these pictures were ignored by Johns in her pioneering 1983 monograph, </w:t>
+        <w:t>nineteenth century figure since he was interested in science, in anatomy, and in the fast-growing “manly sports” of rowing and boxing. (6) In his best work, he painted what he knew and whom he knew, rather than being an artist-outsider to the scene in front of him.</w:t>
+      </w:r>
+      <w:r>
+        <w:rPr>
+          <w:rFonts w:ascii="Times New Roman" w:eastAsia="宋体" w:hAnsi="Times New Roman" w:cs="Times New Roman"/>
+          <w:sz w:val="24"/>
+          <w:szCs w:val="24"/>
+        </w:rPr>
+        <w:t xml:space="preserve"> (</w:t>
+      </w:r>
+      <w:r>
+        <w:rPr>
+          <w:rFonts w:ascii="Times New Roman" w:eastAsia="宋体" w:hAnsi="Times New Roman" w:cs="Times New Roman"/>
+          <w:color w:val="FF0000"/>
+          <w:sz w:val="24"/>
+          <w:szCs w:val="24"/>
+        </w:rPr>
+        <w:t>Move 2</w:t>
+      </w:r>
+      <w:r>
+        <w:rPr>
+          <w:rFonts w:ascii="Times New Roman" w:eastAsia="宋体" w:hAnsi="Times New Roman" w:cs="Times New Roman"/>
+          <w:sz w:val="24"/>
+          <w:szCs w:val="24"/>
+        </w:rPr>
+        <w:t>)</w:t>
+      </w:r>
+      <w:r>
+        <w:rPr>
+          <w:rFonts w:ascii="Times New Roman" w:eastAsia="宋体" w:hAnsi="Times New Roman" w:cs="Times New Roman"/>
+          <w:sz w:val="24"/>
+          <w:szCs w:val="24"/>
+        </w:rPr>
+        <w:t xml:space="preserve"> (7) Among Eakins’ pictures, there is a small series of scenes painted between 1873 and 1876 showing hunters preparing to shoot at the secretive marsh birds in the coastal marshes near Philadelphia. (8) Apart from a chapter in Foster (1997), this series has been little discussed by critics or art historians. (9) For example, these pictures were ignored by Johns in her pioneering 1983 monograph, </w:t>
       </w:r>
       <w:r>
         <w:rPr>
@@ -905,7 +1165,40 @@
           <w:sz w:val="24"/>
           <w:szCs w:val="24"/>
         </w:rPr>
-        <w:t>. (10) These pictures are usually thought to have come about simply because Thomas Eakins used to accompany his father on these hunting /shooting trips to the marshes.</w:t>
+        <w:t xml:space="preserve">. </w:t>
+      </w:r>
+      <w:r>
+        <w:rPr>
+          <w:rFonts w:ascii="Times New Roman" w:eastAsia="宋体" w:hAnsi="Times New Roman" w:cs="Times New Roman"/>
+          <w:sz w:val="24"/>
+          <w:szCs w:val="24"/>
+        </w:rPr>
+        <w:t>(</w:t>
+      </w:r>
+      <w:r>
+        <w:rPr>
+          <w:rFonts w:ascii="Times New Roman" w:eastAsia="宋体" w:hAnsi="Times New Roman" w:cs="Times New Roman"/>
+          <w:color w:val="FF0000"/>
+          <w:sz w:val="24"/>
+          <w:szCs w:val="24"/>
+        </w:rPr>
+        <w:t>Move 3</w:t>
+      </w:r>
+      <w:r>
+        <w:rPr>
+          <w:rFonts w:ascii="Times New Roman" w:eastAsia="宋体" w:hAnsi="Times New Roman" w:cs="Times New Roman"/>
+          <w:sz w:val="24"/>
+          <w:szCs w:val="24"/>
+        </w:rPr>
+        <w:t xml:space="preserve">) </w:t>
+      </w:r>
+      <w:r>
+        <w:rPr>
+          <w:rFonts w:ascii="Times New Roman" w:eastAsia="宋体" w:hAnsi="Times New Roman" w:cs="Times New Roman"/>
+          <w:sz w:val="24"/>
+          <w:szCs w:val="24"/>
+        </w:rPr>
+        <w:t>(10) These pictures are usually thought to have come about simply because Thomas Eakins used to accompany his father on these hunting /shooting trips to the marshes.</w:t>
       </w:r>
       <w:r>
         <w:rPr>
@@ -2178,6 +2471,22 @@
               </w:rPr>
               <w:t>ounter-claiming</w:t>
             </w:r>
+            <w:r>
+              <w:rPr>
+                <w:rFonts w:ascii="Times New Roman" w:eastAsia="宋体" w:hAnsi="Times New Roman" w:cs="Times New Roman"/>
+                <w:sz w:val="24"/>
+                <w:szCs w:val="24"/>
+              </w:rPr>
+              <w:t xml:space="preserve"> </w:t>
+            </w:r>
+            <w:r>
+              <w:rPr>
+                <w:rFonts w:ascii="Times New Roman" w:eastAsia="宋体" w:hAnsi="Times New Roman" w:cs="Times New Roman" w:hint="eastAsia"/>
+                <w:sz w:val="24"/>
+                <w:szCs w:val="24"/>
+              </w:rPr>
+              <w:t>（推翻以前的）</w:t>
+            </w:r>
           </w:p>
           <w:p>
             <w:pPr>
@@ -2206,6 +2515,30 @@
                 <w:szCs w:val="24"/>
               </w:rPr>
               <w:t xml:space="preserve">ap </w:t>
+            </w:r>
+            <w:r>
+              <w:rPr>
+                <w:rFonts w:ascii="Times New Roman" w:eastAsia="宋体" w:hAnsi="Times New Roman" w:cs="Times New Roman"/>
+                <w:sz w:val="24"/>
+                <w:szCs w:val="24"/>
+              </w:rPr>
+              <w:t>(</w:t>
+            </w:r>
+            <w:r>
+              <w:rPr>
+                <w:rFonts w:ascii="Times New Roman" w:eastAsia="宋体" w:hAnsi="Times New Roman" w:cs="Times New Roman" w:hint="eastAsia"/>
+                <w:sz w:val="24"/>
+                <w:szCs w:val="24"/>
+              </w:rPr>
+              <w:t>有所缺失</w:t>
+            </w:r>
+            <w:r>
+              <w:rPr>
+                <w:rFonts w:ascii="Times New Roman" w:eastAsia="宋体" w:hAnsi="Times New Roman" w:cs="Times New Roman" w:hint="eastAsia"/>
+                <w:sz w:val="24"/>
+                <w:szCs w:val="24"/>
+              </w:rPr>
+              <w:t>)</w:t>
             </w:r>
           </w:p>
           <w:p>
@@ -2257,6 +2590,22 @@
               </w:rPr>
               <w:t>Tradition</w:t>
             </w:r>
+            <w:r>
+              <w:rPr>
+                <w:rFonts w:ascii="Times New Roman" w:eastAsia="宋体" w:hAnsi="Times New Roman" w:cs="Times New Roman"/>
+                <w:sz w:val="24"/>
+                <w:szCs w:val="24"/>
+              </w:rPr>
+              <w:t xml:space="preserve"> </w:t>
+            </w:r>
+            <w:r>
+              <w:rPr>
+                <w:rFonts w:ascii="Times New Roman" w:eastAsia="宋体" w:hAnsi="Times New Roman" w:cs="Times New Roman" w:hint="eastAsia"/>
+                <w:sz w:val="24"/>
+                <w:szCs w:val="24"/>
+              </w:rPr>
+              <w:t>（延续已有的）</w:t>
+            </w:r>
           </w:p>
         </w:tc>
       </w:tr>
@@ -2294,7 +2643,50 @@
           <w:sz w:val="24"/>
           <w:szCs w:val="24"/>
         </w:rPr>
-        <w:t>_____These findings suggest that the number of co-authors might affect the self-citation rate.</w:t>
+        <w:t>__</w:t>
+      </w:r>
+      <w:proofErr w:type="spellStart"/>
+      <w:r>
+        <w:rPr>
+          <w:rFonts w:ascii="Times New Roman" w:eastAsia="宋体" w:hAnsi="Times New Roman" w:cs="Times New Roman" w:hint="eastAsia"/>
+          <w:sz w:val="24"/>
+          <w:szCs w:val="24"/>
+        </w:rPr>
+        <w:t>C</w:t>
+      </w:r>
+      <w:r>
+        <w:rPr>
+          <w:rFonts w:ascii="Times New Roman" w:eastAsia="宋体" w:hAnsi="Times New Roman" w:cs="Times New Roman"/>
+          <w:sz w:val="24"/>
+          <w:szCs w:val="24"/>
+        </w:rPr>
+        <w:t>___These</w:t>
+      </w:r>
+      <w:proofErr w:type="spellEnd"/>
+      <w:r>
+        <w:rPr>
+          <w:rFonts w:ascii="Times New Roman" w:eastAsia="宋体" w:hAnsi="Times New Roman" w:cs="Times New Roman"/>
+          <w:sz w:val="24"/>
+          <w:szCs w:val="24"/>
+        </w:rPr>
+        <w:t xml:space="preserve"> findings suggest that the number of co-authors </w:t>
+      </w:r>
+      <w:r>
+        <w:rPr>
+          <w:rFonts w:ascii="Times New Roman" w:eastAsia="宋体" w:hAnsi="Times New Roman" w:cs="Times New Roman"/>
+          <w:sz w:val="24"/>
+          <w:szCs w:val="24"/>
+          <w:highlight w:val="yellow"/>
+        </w:rPr>
+        <w:t>might affect</w:t>
+      </w:r>
+      <w:r>
+        <w:rPr>
+          <w:rFonts w:ascii="Times New Roman" w:eastAsia="宋体" w:hAnsi="Times New Roman" w:cs="Times New Roman"/>
+          <w:sz w:val="24"/>
+          <w:szCs w:val="24"/>
+        </w:rPr>
+        <w:t xml:space="preserve"> the self-citation rate.</w:t>
       </w:r>
     </w:p>
     <w:p>
@@ -2320,7 +2712,50 @@
           <w:sz w:val="24"/>
           <w:szCs w:val="24"/>
         </w:rPr>
-        <w:t>_____However, in all three cases, the methodologies used for analyzing self-citations are flawed.</w:t>
+        <w:t>__</w:t>
+      </w:r>
+      <w:proofErr w:type="spellStart"/>
+      <w:r>
+        <w:rPr>
+          <w:rFonts w:ascii="Times New Roman" w:eastAsia="宋体" w:hAnsi="Times New Roman" w:cs="Times New Roman"/>
+          <w:sz w:val="24"/>
+          <w:szCs w:val="24"/>
+        </w:rPr>
+        <w:t>A</w:t>
+      </w:r>
+      <w:r>
+        <w:rPr>
+          <w:rFonts w:ascii="Times New Roman" w:eastAsia="宋体" w:hAnsi="Times New Roman" w:cs="Times New Roman"/>
+          <w:sz w:val="24"/>
+          <w:szCs w:val="24"/>
+        </w:rPr>
+        <w:t>___However</w:t>
+      </w:r>
+      <w:proofErr w:type="spellEnd"/>
+      <w:r>
+        <w:rPr>
+          <w:rFonts w:ascii="Times New Roman" w:eastAsia="宋体" w:hAnsi="Times New Roman" w:cs="Times New Roman"/>
+          <w:sz w:val="24"/>
+          <w:szCs w:val="24"/>
+        </w:rPr>
+        <w:t xml:space="preserve">, in all three cases, the methodologies used for analyzing self-citations are </w:t>
+      </w:r>
+      <w:r>
+        <w:rPr>
+          <w:rFonts w:ascii="Times New Roman" w:eastAsia="宋体" w:hAnsi="Times New Roman" w:cs="Times New Roman"/>
+          <w:sz w:val="24"/>
+          <w:szCs w:val="24"/>
+          <w:highlight w:val="yellow"/>
+        </w:rPr>
+        <w:t>flawed</w:t>
+      </w:r>
+      <w:r>
+        <w:rPr>
+          <w:rFonts w:ascii="Times New Roman" w:eastAsia="宋体" w:hAnsi="Times New Roman" w:cs="Times New Roman"/>
+          <w:sz w:val="24"/>
+          <w:szCs w:val="24"/>
+        </w:rPr>
+        <w:t>.</w:t>
       </w:r>
     </w:p>
     <w:p>
@@ -2346,7 +2781,50 @@
           <w:sz w:val="24"/>
           <w:szCs w:val="24"/>
         </w:rPr>
-        <w:t>_____One discipline that has been neglected in self-citation studies is history.</w:t>
+        <w:t>__</w:t>
+      </w:r>
+      <w:proofErr w:type="spellStart"/>
+      <w:r>
+        <w:rPr>
+          <w:rFonts w:ascii="Times New Roman" w:eastAsia="宋体" w:hAnsi="Times New Roman" w:cs="Times New Roman"/>
+          <w:sz w:val="24"/>
+          <w:szCs w:val="24"/>
+        </w:rPr>
+        <w:t>B</w:t>
+      </w:r>
+      <w:r>
+        <w:rPr>
+          <w:rFonts w:ascii="Times New Roman" w:eastAsia="宋体" w:hAnsi="Times New Roman" w:cs="Times New Roman"/>
+          <w:sz w:val="24"/>
+          <w:szCs w:val="24"/>
+        </w:rPr>
+        <w:t>___One</w:t>
+      </w:r>
+      <w:proofErr w:type="spellEnd"/>
+      <w:r>
+        <w:rPr>
+          <w:rFonts w:ascii="Times New Roman" w:eastAsia="宋体" w:hAnsi="Times New Roman" w:cs="Times New Roman"/>
+          <w:sz w:val="24"/>
+          <w:szCs w:val="24"/>
+        </w:rPr>
+        <w:t xml:space="preserve"> discipline that has been </w:t>
+      </w:r>
+      <w:r>
+        <w:rPr>
+          <w:rFonts w:ascii="Times New Roman" w:eastAsia="宋体" w:hAnsi="Times New Roman" w:cs="Times New Roman"/>
+          <w:sz w:val="24"/>
+          <w:szCs w:val="24"/>
+          <w:highlight w:val="yellow"/>
+        </w:rPr>
+        <w:t>neglected</w:t>
+      </w:r>
+      <w:r>
+        <w:rPr>
+          <w:rFonts w:ascii="Times New Roman" w:eastAsia="宋体" w:hAnsi="Times New Roman" w:cs="Times New Roman"/>
+          <w:sz w:val="24"/>
+          <w:szCs w:val="24"/>
+        </w:rPr>
+        <w:t xml:space="preserve"> in self-citation studies is history.</w:t>
       </w:r>
     </w:p>
     <w:p>
@@ -2372,7 +2850,50 @@
           <w:sz w:val="24"/>
           <w:szCs w:val="24"/>
         </w:rPr>
-        <w:t xml:space="preserve">_____Studies so far lead to a question that has as yet no clear answer: Do self-citation pay? </w:t>
+        <w:t>__</w:t>
+      </w:r>
+      <w:proofErr w:type="spellStart"/>
+      <w:r>
+        <w:rPr>
+          <w:rFonts w:ascii="Times New Roman" w:eastAsia="宋体" w:hAnsi="Times New Roman" w:cs="Times New Roman" w:hint="eastAsia"/>
+          <w:sz w:val="24"/>
+          <w:szCs w:val="24"/>
+        </w:rPr>
+        <w:t>C</w:t>
+      </w:r>
+      <w:r>
+        <w:rPr>
+          <w:rFonts w:ascii="Times New Roman" w:eastAsia="宋体" w:hAnsi="Times New Roman" w:cs="Times New Roman"/>
+          <w:sz w:val="24"/>
+          <w:szCs w:val="24"/>
+        </w:rPr>
+        <w:t>___Studies</w:t>
+      </w:r>
+      <w:proofErr w:type="spellEnd"/>
+      <w:r>
+        <w:rPr>
+          <w:rFonts w:ascii="Times New Roman" w:eastAsia="宋体" w:hAnsi="Times New Roman" w:cs="Times New Roman"/>
+          <w:sz w:val="24"/>
+          <w:szCs w:val="24"/>
+        </w:rPr>
+        <w:t xml:space="preserve"> so far lead to a question that has as yet no clear answer: Do self-citation pay</w:t>
+      </w:r>
+      <w:r>
+        <w:rPr>
+          <w:rFonts w:ascii="Times New Roman" w:eastAsia="宋体" w:hAnsi="Times New Roman" w:cs="Times New Roman"/>
+          <w:sz w:val="24"/>
+          <w:szCs w:val="24"/>
+          <w:highlight w:val="yellow"/>
+        </w:rPr>
+        <w:t>?</w:t>
+      </w:r>
+      <w:r>
+        <w:rPr>
+          <w:rFonts w:ascii="Times New Roman" w:eastAsia="宋体" w:hAnsi="Times New Roman" w:cs="Times New Roman"/>
+          <w:sz w:val="24"/>
+          <w:szCs w:val="24"/>
+        </w:rPr>
+        <w:t xml:space="preserve"> </w:t>
       </w:r>
     </w:p>
     <w:p>
@@ -2398,7 +2919,60 @@
           <w:sz w:val="24"/>
           <w:szCs w:val="24"/>
         </w:rPr>
-        <w:t>_____It would therefore be interesting to have further information about the citation practices of Norwegian scientists.</w:t>
+        <w:t>__</w:t>
+      </w:r>
+      <w:proofErr w:type="spellStart"/>
+      <w:r>
+        <w:rPr>
+          <w:rFonts w:ascii="Times New Roman" w:eastAsia="宋体" w:hAnsi="Times New Roman" w:cs="Times New Roman"/>
+          <w:sz w:val="24"/>
+          <w:szCs w:val="24"/>
+        </w:rPr>
+        <w:t>D</w:t>
+      </w:r>
+      <w:r>
+        <w:rPr>
+          <w:rFonts w:ascii="Times New Roman" w:eastAsia="宋体" w:hAnsi="Times New Roman" w:cs="Times New Roman"/>
+          <w:sz w:val="24"/>
+          <w:szCs w:val="24"/>
+        </w:rPr>
+        <w:t>___It</w:t>
+      </w:r>
+      <w:proofErr w:type="spellEnd"/>
+      <w:r>
+        <w:rPr>
+          <w:rFonts w:ascii="Times New Roman" w:eastAsia="宋体" w:hAnsi="Times New Roman" w:cs="Times New Roman"/>
+          <w:sz w:val="24"/>
+          <w:szCs w:val="24"/>
+        </w:rPr>
+        <w:t xml:space="preserve"> would therefore be interesting to have </w:t>
+      </w:r>
+      <w:r>
+        <w:rPr>
+          <w:rFonts w:ascii="Times New Roman" w:eastAsia="宋体" w:hAnsi="Times New Roman" w:cs="Times New Roman"/>
+          <w:sz w:val="24"/>
+          <w:szCs w:val="24"/>
+          <w:highlight w:val="yellow"/>
+        </w:rPr>
+        <w:t>further information</w:t>
+      </w:r>
+      <w:r>
+        <w:rPr>
+          <w:rFonts w:ascii="Times New Roman" w:eastAsia="宋体" w:hAnsi="Times New Roman" w:cs="Times New Roman"/>
+          <w:sz w:val="24"/>
+          <w:szCs w:val="24"/>
+        </w:rPr>
+        <w:t xml:space="preserve"> about the </w:t>
+      </w:r>
+      <w:bookmarkStart w:id="8" w:name="_GoBack"/>
+      <w:bookmarkEnd w:id="8"/>
+      <w:r>
+        <w:rPr>
+          <w:rFonts w:ascii="Times New Roman" w:eastAsia="宋体" w:hAnsi="Times New Roman" w:cs="Times New Roman"/>
+          <w:sz w:val="24"/>
+          <w:szCs w:val="24"/>
+        </w:rPr>
+        <w:t>citation practices of Norwegian scientists.</w:t>
       </w:r>
     </w:p>
     <w:p>
@@ -2424,7 +2998,24 @@
           <w:sz w:val="24"/>
           <w:szCs w:val="24"/>
         </w:rPr>
-        <w:t>_____</w:t>
+        <w:t>__</w:t>
+      </w:r>
+      <w:proofErr w:type="spellStart"/>
+      <w:r>
+        <w:rPr>
+          <w:rFonts w:ascii="Times New Roman" w:eastAsia="宋体" w:hAnsi="Times New Roman" w:cs="Times New Roman"/>
+          <w:sz w:val="24"/>
+          <w:szCs w:val="24"/>
+        </w:rPr>
+        <w:t>B</w:t>
+      </w:r>
+      <w:r>
+        <w:rPr>
+          <w:rFonts w:ascii="Times New Roman" w:eastAsia="宋体" w:hAnsi="Times New Roman" w:cs="Times New Roman"/>
+          <w:sz w:val="24"/>
+          <w:szCs w:val="24"/>
+        </w:rPr>
+        <w:t>___</w:t>
       </w:r>
       <w:r>
         <w:rPr>
@@ -2434,13 +3025,31 @@
         </w:rPr>
         <w:t>However</w:t>
       </w:r>
-      <w:r>
-        <w:rPr>
-          <w:rFonts w:ascii="Times New Roman" w:eastAsia="宋体" w:hAnsi="Times New Roman" w:cs="Times New Roman"/>
-          <w:sz w:val="24"/>
-          <w:szCs w:val="24"/>
-        </w:rPr>
-        <w:t>, little is known about how many times individual authors cite their earlier publications.</w:t>
+      <w:proofErr w:type="spellEnd"/>
+      <w:r>
+        <w:rPr>
+          <w:rFonts w:ascii="Times New Roman" w:eastAsia="宋体" w:hAnsi="Times New Roman" w:cs="Times New Roman"/>
+          <w:sz w:val="24"/>
+          <w:szCs w:val="24"/>
+        </w:rPr>
+        <w:t xml:space="preserve">, </w:t>
+      </w:r>
+      <w:r>
+        <w:rPr>
+          <w:rFonts w:ascii="Times New Roman" w:eastAsia="宋体" w:hAnsi="Times New Roman" w:cs="Times New Roman"/>
+          <w:sz w:val="24"/>
+          <w:szCs w:val="24"/>
+          <w:highlight w:val="yellow"/>
+        </w:rPr>
+        <w:t>little is known</w:t>
+      </w:r>
+      <w:r>
+        <w:rPr>
+          <w:rFonts w:ascii="Times New Roman" w:eastAsia="宋体" w:hAnsi="Times New Roman" w:cs="Times New Roman"/>
+          <w:sz w:val="24"/>
+          <w:szCs w:val="24"/>
+        </w:rPr>
+        <w:t xml:space="preserve"> about how many times individual authors cite their earlier publications.</w:t>
       </w:r>
     </w:p>
     <w:p>
@@ -2458,15 +3067,16 @@
           <w:rFonts w:ascii="Times New Roman" w:eastAsia="宋体" w:hAnsi="Times New Roman" w:cs="Times New Roman"/>
           <w:sz w:val="24"/>
           <w:szCs w:val="24"/>
-        </w:rPr>
-      </w:pPr>
-      <w:r>
-        <w:rPr>
-          <w:rFonts w:ascii="Times New Roman" w:eastAsia="宋体" w:hAnsi="Times New Roman" w:cs="Times New Roman"/>
-          <w:sz w:val="24"/>
-          <w:szCs w:val="24"/>
-        </w:rPr>
-        <w:t xml:space="preserve">_____Recent arguments (e.g., Fowler and </w:t>
+          <w:highlight w:val="yellow"/>
+        </w:rPr>
+      </w:pPr>
+      <w:r>
+        <w:rPr>
+          <w:rFonts w:ascii="Times New Roman" w:eastAsia="宋体" w:hAnsi="Times New Roman" w:cs="Times New Roman"/>
+          <w:sz w:val="24"/>
+          <w:szCs w:val="24"/>
+        </w:rPr>
+        <w:t>__</w:t>
       </w:r>
       <w:proofErr w:type="spellStart"/>
       <w:r>
@@ -2475,6 +3085,32 @@
           <w:sz w:val="24"/>
           <w:szCs w:val="24"/>
         </w:rPr>
+        <w:t>A</w:t>
+      </w:r>
+      <w:r>
+        <w:rPr>
+          <w:rFonts w:ascii="Times New Roman" w:eastAsia="宋体" w:hAnsi="Times New Roman" w:cs="Times New Roman"/>
+          <w:sz w:val="24"/>
+          <w:szCs w:val="24"/>
+        </w:rPr>
+        <w:t>___Recent</w:t>
+      </w:r>
+      <w:proofErr w:type="spellEnd"/>
+      <w:r>
+        <w:rPr>
+          <w:rFonts w:ascii="Times New Roman" w:eastAsia="宋体" w:hAnsi="Times New Roman" w:cs="Times New Roman"/>
+          <w:sz w:val="24"/>
+          <w:szCs w:val="24"/>
+        </w:rPr>
+        <w:t xml:space="preserve"> arguments (e.g., Fowler and </w:t>
+      </w:r>
+      <w:proofErr w:type="spellStart"/>
+      <w:r>
+        <w:rPr>
+          <w:rFonts w:ascii="Times New Roman" w:eastAsia="宋体" w:hAnsi="Times New Roman" w:cs="Times New Roman"/>
+          <w:sz w:val="24"/>
+          <w:szCs w:val="24"/>
+        </w:rPr>
         <w:t>Aksnes</w:t>
       </w:r>
       <w:proofErr w:type="spellEnd"/>
@@ -2484,7 +3120,16 @@
           <w:sz w:val="24"/>
           <w:szCs w:val="24"/>
         </w:rPr>
-        <w:t>, 2007) for excluding self-citations from performance assessments rest on a number of false assumptions.</w:t>
+        <w:t xml:space="preserve">, 2007) for excluding self-citations from performance assessments rest on a number of </w:t>
+      </w:r>
+      <w:r>
+        <w:rPr>
+          <w:rFonts w:ascii="Times New Roman" w:eastAsia="宋体" w:hAnsi="Times New Roman" w:cs="Times New Roman"/>
+          <w:sz w:val="24"/>
+          <w:szCs w:val="24"/>
+          <w:highlight w:val="yellow"/>
+        </w:rPr>
+        <w:t>false assumptions.</w:t>
       </w:r>
     </w:p>
     <w:p>
@@ -2510,7 +3155,50 @@
           <w:sz w:val="24"/>
           <w:szCs w:val="24"/>
         </w:rPr>
-        <w:t>_____There is obviously value in extending these studies to cover more disciplines.</w:t>
+        <w:t>___</w:t>
+      </w:r>
+      <w:proofErr w:type="spellStart"/>
+      <w:r>
+        <w:rPr>
+          <w:rFonts w:ascii="Times New Roman" w:eastAsia="宋体" w:hAnsi="Times New Roman" w:cs="Times New Roman"/>
+          <w:sz w:val="24"/>
+          <w:szCs w:val="24"/>
+        </w:rPr>
+        <w:t>D</w:t>
+      </w:r>
+      <w:r>
+        <w:rPr>
+          <w:rFonts w:ascii="Times New Roman" w:eastAsia="宋体" w:hAnsi="Times New Roman" w:cs="Times New Roman"/>
+          <w:sz w:val="24"/>
+          <w:szCs w:val="24"/>
+        </w:rPr>
+        <w:t>__There</w:t>
+      </w:r>
+      <w:proofErr w:type="spellEnd"/>
+      <w:r>
+        <w:rPr>
+          <w:rFonts w:ascii="Times New Roman" w:eastAsia="宋体" w:hAnsi="Times New Roman" w:cs="Times New Roman"/>
+          <w:sz w:val="24"/>
+          <w:szCs w:val="24"/>
+        </w:rPr>
+        <w:t xml:space="preserve"> is obviously value in </w:t>
+      </w:r>
+      <w:r>
+        <w:rPr>
+          <w:rFonts w:ascii="Times New Roman" w:eastAsia="宋体" w:hAnsi="Times New Roman" w:cs="Times New Roman"/>
+          <w:sz w:val="24"/>
+          <w:szCs w:val="24"/>
+          <w:highlight w:val="yellow"/>
+        </w:rPr>
+        <w:t>extending</w:t>
+      </w:r>
+      <w:r>
+        <w:rPr>
+          <w:rFonts w:ascii="Times New Roman" w:eastAsia="宋体" w:hAnsi="Times New Roman" w:cs="Times New Roman"/>
+          <w:sz w:val="24"/>
+          <w:szCs w:val="24"/>
+        </w:rPr>
+        <w:t xml:space="preserve"> these studies to cover more disciplines.</w:t>
       </w:r>
     </w:p>
     <w:bookmarkEnd w:id="7"/>
@@ -3066,11 +3754,11 @@
           <w:szCs w:val="24"/>
         </w:rPr>
       </w:pPr>
-      <w:bookmarkStart w:id="8" w:name="OLE_LINK35"/>
-      <w:bookmarkStart w:id="9" w:name="OLE_LINK34"/>
-    </w:p>
-    <w:bookmarkEnd w:id="8"/>
+      <w:bookmarkStart w:id="9" w:name="OLE_LINK35"/>
+      <w:bookmarkStart w:id="10" w:name="OLE_LINK34"/>
+    </w:p>
     <w:bookmarkEnd w:id="9"/>
+    <w:bookmarkEnd w:id="10"/>
     <w:p>
       <w:pPr>
         <w:tabs>
@@ -4282,7 +4970,7 @@
         </w:tabs>
         <w:ind w:leftChars="200" w:left="840"/>
         <w:rPr>
-          <w:rFonts w:ascii="Times New Roman" w:eastAsia="宋体" w:hAnsi="Times New Roman" w:cs="Times New Roman" w:hint="eastAsia"/>
+          <w:rFonts w:ascii="Times New Roman" w:eastAsia="宋体" w:hAnsi="Times New Roman" w:cs="Times New Roman"/>
           <w:sz w:val="24"/>
           <w:szCs w:val="24"/>
         </w:rPr>
@@ -4327,8 +5015,6 @@
         </w:rPr>
         <w:t xml:space="preserve">? Justify your judgment. </w:t>
       </w:r>
-      <w:bookmarkStart w:id="10" w:name="_GoBack"/>
-      <w:bookmarkEnd w:id="10"/>
     </w:p>
     <w:p>
       <w:pPr>
@@ -6137,6 +6823,119 @@
     </w:lvl>
   </w:abstractNum>
   <w:abstractNum w:abstractNumId="17" w15:restartNumberingAfterBreak="0">
+    <w:nsid w:val="43611087"/>
+    <w:multiLevelType w:val="hybridMultilevel"/>
+    <w:tmpl w:val="4AB0D4CC"/>
+    <w:lvl w:ilvl="0" w:tplc="6310B152">
+      <w:start w:val="1"/>
+      <w:numFmt w:val="bullet"/>
+      <w:lvlText w:val=""/>
+      <w:lvlJc w:val="left"/>
+      <w:pPr>
+        <w:ind w:left="1083" w:hanging="360"/>
+      </w:pPr>
+      <w:rPr>
+        <w:rFonts w:ascii="Wingdings" w:eastAsia="宋体" w:hAnsi="Wingdings" w:cs="Times New Roman" w:hint="default"/>
+      </w:rPr>
+    </w:lvl>
+    <w:lvl w:ilvl="1" w:tplc="04090003" w:tentative="1">
+      <w:start w:val="1"/>
+      <w:numFmt w:val="bullet"/>
+      <w:lvlText w:val=""/>
+      <w:lvlJc w:val="left"/>
+      <w:pPr>
+        <w:ind w:left="1563" w:hanging="420"/>
+      </w:pPr>
+      <w:rPr>
+        <w:rFonts w:ascii="Wingdings" w:hAnsi="Wingdings" w:hint="default"/>
+      </w:rPr>
+    </w:lvl>
+    <w:lvl w:ilvl="2" w:tplc="04090005" w:tentative="1">
+      <w:start w:val="1"/>
+      <w:numFmt w:val="bullet"/>
+      <w:lvlText w:val=""/>
+      <w:lvlJc w:val="left"/>
+      <w:pPr>
+        <w:ind w:left="1983" w:hanging="420"/>
+      </w:pPr>
+      <w:rPr>
+        <w:rFonts w:ascii="Wingdings" w:hAnsi="Wingdings" w:hint="default"/>
+      </w:rPr>
+    </w:lvl>
+    <w:lvl w:ilvl="3" w:tplc="04090001" w:tentative="1">
+      <w:start w:val="1"/>
+      <w:numFmt w:val="bullet"/>
+      <w:lvlText w:val=""/>
+      <w:lvlJc w:val="left"/>
+      <w:pPr>
+        <w:ind w:left="2403" w:hanging="420"/>
+      </w:pPr>
+      <w:rPr>
+        <w:rFonts w:ascii="Wingdings" w:hAnsi="Wingdings" w:hint="default"/>
+      </w:rPr>
+    </w:lvl>
+    <w:lvl w:ilvl="4" w:tplc="04090003" w:tentative="1">
+      <w:start w:val="1"/>
+      <w:numFmt w:val="bullet"/>
+      <w:lvlText w:val=""/>
+      <w:lvlJc w:val="left"/>
+      <w:pPr>
+        <w:ind w:left="2823" w:hanging="420"/>
+      </w:pPr>
+      <w:rPr>
+        <w:rFonts w:ascii="Wingdings" w:hAnsi="Wingdings" w:hint="default"/>
+      </w:rPr>
+    </w:lvl>
+    <w:lvl w:ilvl="5" w:tplc="04090005" w:tentative="1">
+      <w:start w:val="1"/>
+      <w:numFmt w:val="bullet"/>
+      <w:lvlText w:val=""/>
+      <w:lvlJc w:val="left"/>
+      <w:pPr>
+        <w:ind w:left="3243" w:hanging="420"/>
+      </w:pPr>
+      <w:rPr>
+        <w:rFonts w:ascii="Wingdings" w:hAnsi="Wingdings" w:hint="default"/>
+      </w:rPr>
+    </w:lvl>
+    <w:lvl w:ilvl="6" w:tplc="04090001" w:tentative="1">
+      <w:start w:val="1"/>
+      <w:numFmt w:val="bullet"/>
+      <w:lvlText w:val=""/>
+      <w:lvlJc w:val="left"/>
+      <w:pPr>
+        <w:ind w:left="3663" w:hanging="420"/>
+      </w:pPr>
+      <w:rPr>
+        <w:rFonts w:ascii="Wingdings" w:hAnsi="Wingdings" w:hint="default"/>
+      </w:rPr>
+    </w:lvl>
+    <w:lvl w:ilvl="7" w:tplc="04090003" w:tentative="1">
+      <w:start w:val="1"/>
+      <w:numFmt w:val="bullet"/>
+      <w:lvlText w:val=""/>
+      <w:lvlJc w:val="left"/>
+      <w:pPr>
+        <w:ind w:left="4083" w:hanging="420"/>
+      </w:pPr>
+      <w:rPr>
+        <w:rFonts w:ascii="Wingdings" w:hAnsi="Wingdings" w:hint="default"/>
+      </w:rPr>
+    </w:lvl>
+    <w:lvl w:ilvl="8" w:tplc="04090005" w:tentative="1">
+      <w:start w:val="1"/>
+      <w:numFmt w:val="bullet"/>
+      <w:lvlText w:val=""/>
+      <w:lvlJc w:val="left"/>
+      <w:pPr>
+        <w:ind w:left="4503" w:hanging="420"/>
+      </w:pPr>
+      <w:rPr>
+        <w:rFonts w:ascii="Wingdings" w:hAnsi="Wingdings" w:hint="default"/>
+      </w:rPr>
+    </w:lvl>
+  </w:abstractNum>
+  <w:abstractNum w:abstractNumId="18" w15:restartNumberingAfterBreak="0">
     <w:nsid w:val="48982534"/>
     <w:multiLevelType w:val="hybridMultilevel"/>
     <w:tmpl w:val="E006CA76"/>
@@ -6222,7 +7021,7 @@
       </w:pPr>
     </w:lvl>
   </w:abstractNum>
-  <w:abstractNum w:abstractNumId="18" w15:restartNumberingAfterBreak="0">
+  <w:abstractNum w:abstractNumId="19" w15:restartNumberingAfterBreak="0">
     <w:nsid w:val="499642B1"/>
     <w:multiLevelType w:val="hybridMultilevel"/>
     <w:tmpl w:val="E006CA76"/>
@@ -6308,7 +7107,7 @@
       </w:pPr>
     </w:lvl>
   </w:abstractNum>
-  <w:abstractNum w:abstractNumId="19" w15:restartNumberingAfterBreak="0">
+  <w:abstractNum w:abstractNumId="20" w15:restartNumberingAfterBreak="0">
     <w:nsid w:val="503E16BC"/>
     <w:multiLevelType w:val="hybridMultilevel"/>
     <w:tmpl w:val="E0EE8956"/>
@@ -6398,7 +7197,7 @@
       </w:pPr>
     </w:lvl>
   </w:abstractNum>
-  <w:abstractNum w:abstractNumId="20" w15:restartNumberingAfterBreak="0">
+  <w:abstractNum w:abstractNumId="21" w15:restartNumberingAfterBreak="0">
     <w:nsid w:val="51F9762F"/>
     <w:multiLevelType w:val="hybridMultilevel"/>
     <w:tmpl w:val="D296847E"/>
@@ -6487,7 +7286,7 @@
       </w:pPr>
     </w:lvl>
   </w:abstractNum>
-  <w:abstractNum w:abstractNumId="21" w15:restartNumberingAfterBreak="0">
+  <w:abstractNum w:abstractNumId="22" w15:restartNumberingAfterBreak="0">
     <w:nsid w:val="64530C5C"/>
     <w:multiLevelType w:val="hybridMultilevel"/>
     <w:tmpl w:val="32B48A18"/>
@@ -6600,7 +7399,7 @@
       </w:rPr>
     </w:lvl>
   </w:abstractNum>
-  <w:abstractNum w:abstractNumId="22" w15:restartNumberingAfterBreak="0">
+  <w:abstractNum w:abstractNumId="23" w15:restartNumberingAfterBreak="0">
     <w:nsid w:val="65E43033"/>
     <w:multiLevelType w:val="hybridMultilevel"/>
     <w:tmpl w:val="1212BDF4"/>
@@ -6689,7 +7488,7 @@
       </w:pPr>
     </w:lvl>
   </w:abstractNum>
-  <w:abstractNum w:abstractNumId="23" w15:restartNumberingAfterBreak="0">
+  <w:abstractNum w:abstractNumId="24" w15:restartNumberingAfterBreak="0">
     <w:nsid w:val="660A63C4"/>
     <w:multiLevelType w:val="hybridMultilevel"/>
     <w:tmpl w:val="8678249E"/>
@@ -6775,7 +7574,7 @@
       </w:pPr>
     </w:lvl>
   </w:abstractNum>
-  <w:abstractNum w:abstractNumId="24" w15:restartNumberingAfterBreak="0">
+  <w:abstractNum w:abstractNumId="25" w15:restartNumberingAfterBreak="0">
     <w:nsid w:val="6B6606B5"/>
     <w:multiLevelType w:val="hybridMultilevel"/>
     <w:tmpl w:val="DA2EAA68"/>
@@ -6861,7 +7660,7 @@
       </w:pPr>
     </w:lvl>
   </w:abstractNum>
-  <w:abstractNum w:abstractNumId="25" w15:restartNumberingAfterBreak="0">
+  <w:abstractNum w:abstractNumId="26" w15:restartNumberingAfterBreak="0">
     <w:nsid w:val="6F1F51C0"/>
     <w:multiLevelType w:val="hybridMultilevel"/>
     <w:tmpl w:val="E52E90C2"/>
@@ -6950,7 +7749,7 @@
       </w:pPr>
     </w:lvl>
   </w:abstractNum>
-  <w:abstractNum w:abstractNumId="26" w15:restartNumberingAfterBreak="0">
+  <w:abstractNum w:abstractNumId="27" w15:restartNumberingAfterBreak="0">
     <w:nsid w:val="707874A1"/>
     <w:multiLevelType w:val="hybridMultilevel"/>
     <w:tmpl w:val="15A81736"/>
@@ -7063,7 +7862,7 @@
       </w:rPr>
     </w:lvl>
   </w:abstractNum>
-  <w:abstractNum w:abstractNumId="27" w15:restartNumberingAfterBreak="0">
+  <w:abstractNum w:abstractNumId="28" w15:restartNumberingAfterBreak="0">
     <w:nsid w:val="74856DB9"/>
     <w:multiLevelType w:val="hybridMultilevel"/>
     <w:tmpl w:val="2C7AB3B0"/>
@@ -7149,7 +7948,7 @@
       </w:pPr>
     </w:lvl>
   </w:abstractNum>
-  <w:abstractNum w:abstractNumId="28" w15:restartNumberingAfterBreak="0">
+  <w:abstractNum w:abstractNumId="29" w15:restartNumberingAfterBreak="0">
     <w:nsid w:val="774C75E1"/>
     <w:multiLevelType w:val="hybridMultilevel"/>
     <w:tmpl w:val="075258CC"/>
@@ -7262,7 +8061,7 @@
       </w:rPr>
     </w:lvl>
   </w:abstractNum>
-  <w:abstractNum w:abstractNumId="29" w15:restartNumberingAfterBreak="0">
+  <w:abstractNum w:abstractNumId="30" w15:restartNumberingAfterBreak="0">
     <w:nsid w:val="77FD6D59"/>
     <w:multiLevelType w:val="hybridMultilevel"/>
     <w:tmpl w:val="095A0240"/>
@@ -7352,7 +8151,7 @@
     <w:abstractNumId w:val="15"/>
   </w:num>
   <w:num w:numId="2">
-    <w:abstractNumId w:val="27"/>
+    <w:abstractNumId w:val="28"/>
     <w:lvlOverride w:ilvl="0">
       <w:startOverride w:val="1"/>
     </w:lvlOverride>
@@ -7382,6 +8181,36 @@
     </w:lvlOverride>
   </w:num>
   <w:num w:numId="3">
+    <w:abstractNumId w:val="24"/>
+    <w:lvlOverride w:ilvl="0">
+      <w:startOverride w:val="1"/>
+    </w:lvlOverride>
+    <w:lvlOverride w:ilvl="1">
+      <w:startOverride w:val="1"/>
+    </w:lvlOverride>
+    <w:lvlOverride w:ilvl="2">
+      <w:startOverride w:val="1"/>
+    </w:lvlOverride>
+    <w:lvlOverride w:ilvl="3">
+      <w:startOverride w:val="1"/>
+    </w:lvlOverride>
+    <w:lvlOverride w:ilvl="4">
+      <w:startOverride w:val="1"/>
+    </w:lvlOverride>
+    <w:lvlOverride w:ilvl="5">
+      <w:startOverride w:val="1"/>
+    </w:lvlOverride>
+    <w:lvlOverride w:ilvl="6">
+      <w:startOverride w:val="1"/>
+    </w:lvlOverride>
+    <w:lvlOverride w:ilvl="7">
+      <w:startOverride w:val="1"/>
+    </w:lvlOverride>
+    <w:lvlOverride w:ilvl="8">
+      <w:startOverride w:val="1"/>
+    </w:lvlOverride>
+  </w:num>
+  <w:num w:numId="4">
     <w:abstractNumId w:val="23"/>
     <w:lvlOverride w:ilvl="0">
       <w:startOverride w:val="1"/>
@@ -7411,38 +8240,8 @@
       <w:startOverride w:val="1"/>
     </w:lvlOverride>
   </w:num>
-  <w:num w:numId="4">
-    <w:abstractNumId w:val="22"/>
-    <w:lvlOverride w:ilvl="0">
-      <w:startOverride w:val="1"/>
-    </w:lvlOverride>
-    <w:lvlOverride w:ilvl="1">
-      <w:startOverride w:val="1"/>
-    </w:lvlOverride>
-    <w:lvlOverride w:ilvl="2">
-      <w:startOverride w:val="1"/>
-    </w:lvlOverride>
-    <w:lvlOverride w:ilvl="3">
-      <w:startOverride w:val="1"/>
-    </w:lvlOverride>
-    <w:lvlOverride w:ilvl="4">
-      <w:startOverride w:val="1"/>
-    </w:lvlOverride>
-    <w:lvlOverride w:ilvl="5">
-      <w:startOverride w:val="1"/>
-    </w:lvlOverride>
-    <w:lvlOverride w:ilvl="6">
-      <w:startOverride w:val="1"/>
-    </w:lvlOverride>
-    <w:lvlOverride w:ilvl="7">
-      <w:startOverride w:val="1"/>
-    </w:lvlOverride>
-    <w:lvlOverride w:ilvl="8">
-      <w:startOverride w:val="1"/>
-    </w:lvlOverride>
-  </w:num>
   <w:num w:numId="5">
-    <w:abstractNumId w:val="20"/>
+    <w:abstractNumId w:val="21"/>
     <w:lvlOverride w:ilvl="0">
       <w:startOverride w:val="1"/>
     </w:lvlOverride>
@@ -7472,7 +8271,7 @@
     </w:lvlOverride>
   </w:num>
   <w:num w:numId="6">
-    <w:abstractNumId w:val="17"/>
+    <w:abstractNumId w:val="18"/>
     <w:lvlOverride w:ilvl="0">
       <w:startOverride w:val="1"/>
     </w:lvlOverride>
@@ -7532,7 +8331,7 @@
     </w:lvlOverride>
   </w:num>
   <w:num w:numId="8">
-    <w:abstractNumId w:val="29"/>
+    <w:abstractNumId w:val="30"/>
     <w:lvlOverride w:ilvl="0">
       <w:startOverride w:val="1"/>
     </w:lvlOverride>
@@ -7712,7 +8511,7 @@
     </w:lvlOverride>
   </w:num>
   <w:num w:numId="14">
-    <w:abstractNumId w:val="24"/>
+    <w:abstractNumId w:val="25"/>
     <w:lvlOverride w:ilvl="0">
       <w:startOverride w:val="1"/>
     </w:lvlOverride>
@@ -7772,7 +8571,7 @@
     </w:lvlOverride>
   </w:num>
   <w:num w:numId="16">
-    <w:abstractNumId w:val="25"/>
+    <w:abstractNumId w:val="26"/>
   </w:num>
   <w:num w:numId="17">
     <w:abstractNumId w:val="2"/>
@@ -7781,16 +8580,16 @@
     <w:abstractNumId w:val="6"/>
   </w:num>
   <w:num w:numId="19">
-    <w:abstractNumId w:val="18"/>
+    <w:abstractNumId w:val="19"/>
   </w:num>
   <w:num w:numId="20">
-    <w:abstractNumId w:val="19"/>
+    <w:abstractNumId w:val="20"/>
   </w:num>
   <w:num w:numId="21">
     <w:abstractNumId w:val="8"/>
   </w:num>
   <w:num w:numId="22">
-    <w:abstractNumId w:val="28"/>
+    <w:abstractNumId w:val="29"/>
   </w:num>
   <w:num w:numId="23">
     <w:abstractNumId w:val="0"/>
@@ -7805,16 +8604,19 @@
     <w:abstractNumId w:val="16"/>
   </w:num>
   <w:num w:numId="27">
-    <w:abstractNumId w:val="26"/>
+    <w:abstractNumId w:val="27"/>
   </w:num>
   <w:num w:numId="28">
-    <w:abstractNumId w:val="21"/>
+    <w:abstractNumId w:val="22"/>
   </w:num>
   <w:num w:numId="29">
     <w:abstractNumId w:val="13"/>
   </w:num>
   <w:num w:numId="30">
     <w:abstractNumId w:val="11"/>
+  </w:num>
+  <w:num w:numId="31">
+    <w:abstractNumId w:val="17"/>
   </w:num>
 </w:numbering>
 </file>

</xml_diff>

<commit_message>
doc: add doc notes
</commit_message>
<xml_diff>
--- a/eap/doc/Lesson 10 Introduction of RP.docx
+++ b/eap/doc/Lesson 10 Introduction of RP.docx
@@ -361,7 +361,7 @@
       <w:pPr>
         <w:ind w:firstLineChars="300" w:firstLine="723"/>
         <w:rPr>
-          <w:rFonts w:ascii="Times New Roman" w:eastAsia="宋体" w:hAnsi="Times New Roman" w:cs="Times New Roman" w:hint="eastAsia"/>
+          <w:rFonts w:ascii="Times New Roman" w:eastAsia="宋体" w:hAnsi="Times New Roman" w:cs="Times New Roman"/>
           <w:b/>
           <w:sz w:val="24"/>
           <w:szCs w:val="24"/>
@@ -1702,6 +1702,128 @@
     </w:p>
     <w:p>
       <w:pPr>
+        <w:rPr>
+          <w:rFonts w:ascii="Times New Roman" w:eastAsia="宋体" w:hAnsi="Times New Roman" w:cs="Times New Roman"/>
+          <w:color w:val="FF0000"/>
+          <w:sz w:val="24"/>
+          <w:szCs w:val="24"/>
+        </w:rPr>
+      </w:pPr>
+      <w:r>
+        <w:rPr>
+          <w:rFonts w:ascii="Times New Roman" w:eastAsia="宋体" w:hAnsi="Times New Roman" w:cs="Times New Roman" w:hint="eastAsia"/>
+          <w:color w:val="FF0000"/>
+          <w:sz w:val="24"/>
+          <w:szCs w:val="24"/>
+        </w:rPr>
+        <w:t>I</w:t>
+      </w:r>
+      <w:r>
+        <w:rPr>
+          <w:rFonts w:ascii="Times New Roman" w:eastAsia="宋体" w:hAnsi="Times New Roman" w:cs="Times New Roman"/>
+          <w:color w:val="FF0000"/>
+          <w:sz w:val="24"/>
+          <w:szCs w:val="24"/>
+        </w:rPr>
+        <w:t xml:space="preserve">nformation groups: </w:t>
+      </w:r>
+    </w:p>
+    <w:p>
+      <w:pPr>
+        <w:pStyle w:val="a7"/>
+        <w:numPr>
+          <w:ilvl w:val="0"/>
+          <w:numId w:val="32"/>
+        </w:numPr>
+        <w:ind w:firstLineChars="0"/>
+        <w:rPr>
+          <w:rFonts w:ascii="Times New Roman" w:eastAsia="宋体" w:hAnsi="Times New Roman" w:cs="Times New Roman"/>
+          <w:color w:val="FF0000"/>
+          <w:sz w:val="24"/>
+          <w:szCs w:val="24"/>
+        </w:rPr>
+      </w:pPr>
+      <w:r>
+        <w:rPr>
+          <w:rFonts w:ascii="Times New Roman" w:eastAsia="宋体" w:hAnsi="Times New Roman" w:cs="Times New Roman"/>
+          <w:color w:val="FF0000"/>
+          <w:sz w:val="24"/>
+          <w:szCs w:val="24"/>
+        </w:rPr>
+        <w:lastRenderedPageBreak/>
+        <w:t>Self-citation percentage 1,7,8</w:t>
+      </w:r>
+    </w:p>
+    <w:p>
+      <w:pPr>
+        <w:pStyle w:val="a7"/>
+        <w:numPr>
+          <w:ilvl w:val="0"/>
+          <w:numId w:val="32"/>
+        </w:numPr>
+        <w:ind w:firstLineChars="0"/>
+        <w:rPr>
+          <w:rFonts w:ascii="Times New Roman" w:eastAsia="宋体" w:hAnsi="Times New Roman" w:cs="Times New Roman"/>
+          <w:color w:val="FF0000"/>
+          <w:sz w:val="24"/>
+          <w:szCs w:val="24"/>
+        </w:rPr>
+      </w:pPr>
+      <w:r>
+        <w:rPr>
+          <w:rFonts w:ascii="Times New Roman" w:eastAsia="宋体" w:hAnsi="Times New Roman" w:cs="Times New Roman" w:hint="eastAsia"/>
+          <w:color w:val="FF0000"/>
+          <w:sz w:val="24"/>
+          <w:szCs w:val="24"/>
+        </w:rPr>
+        <w:t>M</w:t>
+      </w:r>
+      <w:r>
+        <w:rPr>
+          <w:rFonts w:ascii="Times New Roman" w:eastAsia="宋体" w:hAnsi="Times New Roman" w:cs="Times New Roman"/>
+          <w:color w:val="FF0000"/>
+          <w:sz w:val="24"/>
+          <w:szCs w:val="24"/>
+        </w:rPr>
+        <w:t>otivation of self-citation 2,4,5</w:t>
+      </w:r>
+    </w:p>
+    <w:p>
+      <w:pPr>
+        <w:pStyle w:val="a7"/>
+        <w:numPr>
+          <w:ilvl w:val="0"/>
+          <w:numId w:val="32"/>
+        </w:numPr>
+        <w:ind w:firstLineChars="0"/>
+        <w:rPr>
+          <w:rFonts w:ascii="Times New Roman" w:eastAsia="宋体" w:hAnsi="Times New Roman" w:cs="Times New Roman"/>
+          <w:color w:val="FF0000"/>
+          <w:sz w:val="24"/>
+          <w:szCs w:val="24"/>
+        </w:rPr>
+      </w:pPr>
+      <w:r>
+        <w:rPr>
+          <w:rFonts w:ascii="Times New Roman" w:eastAsia="宋体" w:hAnsi="Times New Roman" w:cs="Times New Roman" w:hint="eastAsia"/>
+          <w:color w:val="FF0000"/>
+          <w:sz w:val="24"/>
+          <w:szCs w:val="24"/>
+        </w:rPr>
+        <w:t>I</w:t>
+      </w:r>
+      <w:r>
+        <w:rPr>
+          <w:rFonts w:ascii="Times New Roman" w:eastAsia="宋体" w:hAnsi="Times New Roman" w:cs="Times New Roman"/>
+          <w:color w:val="FF0000"/>
+          <w:sz w:val="24"/>
+          <w:szCs w:val="24"/>
+        </w:rPr>
+        <w:t>ndividual &amp; disciplines variations 3,6,8</w:t>
+      </w:r>
+    </w:p>
+    <w:p>
+      <w:pPr>
         <w:numPr>
           <w:ilvl w:val="0"/>
           <w:numId w:val="10"/>
@@ -1755,8 +1877,15 @@
           <w:sz w:val="24"/>
           <w:szCs w:val="24"/>
         </w:rPr>
-        <w:lastRenderedPageBreak/>
         <w:t>Patterns of self-citation in six disciplines were examined. 9% of all citations were self-citations: 15% in the physical sciences, 6% in the social sciences, and 3% in the humanities.</w:t>
+      </w:r>
+      <w:r>
+        <w:rPr>
+          <w:rFonts w:ascii="Times New Roman" w:eastAsia="宋体" w:hAnsi="Times New Roman" w:cs="Times New Roman"/>
+          <w:sz w:val="24"/>
+          <w:szCs w:val="24"/>
+        </w:rPr>
+        <w:t xml:space="preserve"> </w:t>
       </w:r>
     </w:p>
     <w:p>
@@ -2102,6 +2231,7 @@
         <w:ind w:leftChars="443" w:left="930"/>
         <w:rPr>
           <w:rFonts w:ascii="Times New Roman" w:eastAsia="宋体" w:hAnsi="Times New Roman" w:cs="Times New Roman"/>
+          <w:color w:val="FF0000"/>
           <w:sz w:val="24"/>
           <w:szCs w:val="24"/>
         </w:rPr>
@@ -2113,6 +2243,15 @@
           <w:szCs w:val="24"/>
         </w:rPr>
         <w:t>A macro study of more than a half million citations to articles by Norwegian scientists in the 1981-2000 period was undertaken. The average citation rate was 11%, although there wide individual variations. They then showed that the more authors cite themselves the more likely they are to be cited by others. However, they note that there are currently no penalties for frequent self-citing. These results, they conclude, question the use of citations to evaluate performance.</w:t>
+      </w:r>
+      <w:r>
+        <w:rPr>
+          <w:rFonts w:ascii="Times New Roman" w:eastAsia="宋体" w:hAnsi="Times New Roman" w:cs="Times New Roman"/>
+          <w:color w:val="FF0000"/>
+          <w:sz w:val="24"/>
+          <w:szCs w:val="24"/>
+        </w:rPr>
+        <w:t xml:space="preserve"> </w:t>
       </w:r>
     </w:p>
     <w:bookmarkEnd w:id="6"/>
@@ -2295,6 +2434,7 @@
           <w:sz w:val="24"/>
           <w:szCs w:val="24"/>
         </w:rPr>
+        <w:lastRenderedPageBreak/>
         <w:t>Question (for social sciences, problems unsolved)</w:t>
       </w:r>
     </w:p>
@@ -2360,7 +2500,6 @@
           <w:sz w:val="24"/>
           <w:szCs w:val="24"/>
         </w:rPr>
-        <w:lastRenderedPageBreak/>
         <w:t xml:space="preserve">Ex. </w:t>
       </w:r>
       <w:r>
@@ -2962,17 +3101,7 @@
           <w:sz w:val="24"/>
           <w:szCs w:val="24"/>
         </w:rPr>
-        <w:t xml:space="preserve"> about the </w:t>
-      </w:r>
-      <w:bookmarkStart w:id="8" w:name="_GoBack"/>
-      <w:bookmarkEnd w:id="8"/>
-      <w:r>
-        <w:rPr>
-          <w:rFonts w:ascii="Times New Roman" w:eastAsia="宋体" w:hAnsi="Times New Roman" w:cs="Times New Roman"/>
-          <w:sz w:val="24"/>
-          <w:szCs w:val="24"/>
-        </w:rPr>
-        <w:t>citation practices of Norwegian scientists.</w:t>
+        <w:t xml:space="preserve"> about the citation practices of Norwegian scientists.</w:t>
       </w:r>
     </w:p>
     <w:p>
@@ -3671,16 +3800,7 @@
           <w:sz w:val="24"/>
           <w:szCs w:val="24"/>
         </w:rPr>
-        <w:t xml:space="preserve">: The plan of this paper is as follows. Section II describes the current </w:t>
-      </w:r>
-      <w:r>
-        <w:rPr>
-          <w:rFonts w:ascii="Times New Roman" w:eastAsia="宋体" w:hAnsi="Times New Roman" w:cs="Times New Roman"/>
-          <w:sz w:val="24"/>
-          <w:szCs w:val="24"/>
-        </w:rPr>
-        <w:lastRenderedPageBreak/>
-        <w:t>arrangements for regulating business mergers within the EEC. In Section III a theoretical model is constructed which is designed to capture these arrangements. Experimental parameters are then tested in Section IV. Finally, Section V offers some suggestions for the modification of the current mechanism.</w:t>
+        <w:t>: The plan of this paper is as follows. Section II describes the current arrangements for regulating business mergers within the EEC. In Section III a theoretical model is constructed which is designed to capture these arrangements. Experimental parameters are then tested in Section IV. Finally, Section V offers some suggestions for the modification of the current mechanism.</w:t>
       </w:r>
       <w:r>
         <w:rPr>
@@ -3754,11 +3874,11 @@
           <w:szCs w:val="24"/>
         </w:rPr>
       </w:pPr>
-      <w:bookmarkStart w:id="9" w:name="OLE_LINK35"/>
-      <w:bookmarkStart w:id="10" w:name="OLE_LINK34"/>
-    </w:p>
+      <w:bookmarkStart w:id="8" w:name="OLE_LINK35"/>
+      <w:bookmarkStart w:id="9" w:name="OLE_LINK34"/>
+    </w:p>
+    <w:bookmarkEnd w:id="8"/>
     <w:bookmarkEnd w:id="9"/>
-    <w:bookmarkEnd w:id="10"/>
     <w:p>
       <w:pPr>
         <w:tabs>
@@ -3971,7 +4091,17 @@
                 <w:sz w:val="24"/>
                 <w:szCs w:val="24"/>
               </w:rPr>
-              <w:t>5 One way to toughen polymers is to incorporate a layer of rubber particles and there has been extensive research regarding the rubber modification of PLA. 6 For example, Penney et al. showed that PLA composites could be prepared using blending techniques and more recently, Hillier established the toughness of such composites. 7 However, although the effect of the rubber particles on the mechanical properties of copolymer systems was demonstrated over two years ago, little attention has been paid to the selection of an appropraite rubber component.</w:t>
+              <w:t xml:space="preserve">5 One way to toughen polymers is to incorporate a layer of rubber particles and there has been extensive research regarding the rubber modification of PLA. 6 For example, Penney et al. showed that PLA composites could be prepared using blending techniques and more recently, Hillier established the toughness of such composites. 7 However, although the effect of the rubber particles on the mechanical properties of copolymer systems was demonstrated over two years ago, little attention has been paid to the selection of an </w:t>
+            </w:r>
+            <w:r>
+              <w:rPr>
+                <w:rFonts w:ascii="Times New Roman" w:hAnsi="Times New Roman"/>
+                <w:noProof/>
+                <w:sz w:val="24"/>
+                <w:szCs w:val="24"/>
+              </w:rPr>
+              <w:lastRenderedPageBreak/>
+              <w:t>appropraite rubber component.</w:t>
             </w:r>
           </w:p>
           <w:p>
@@ -4000,17 +4130,7 @@
                 <w:sz w:val="24"/>
                 <w:szCs w:val="24"/>
               </w:rPr>
-              <w:t xml:space="preserve">8 The present paper presents a set of criteria for selecting such a component. 9 On the basis of these </w:t>
-            </w:r>
-            <w:r>
-              <w:rPr>
-                <w:rFonts w:ascii="Times New Roman" w:hAnsi="Times New Roman"/>
-                <w:noProof/>
-                <w:sz w:val="24"/>
-                <w:szCs w:val="24"/>
-              </w:rPr>
-              <w:lastRenderedPageBreak/>
-              <w:t>criteria it then describes the preparation of a set of polymer blends using PLA and a hydro-carbon rubber (PI). 10 This cobination of two mechanically distinct polymerisations formed a novel copolymer in which the incorporation of PI significantly increased flexibility.</w:t>
+              <w:t>8 The present paper presents a set of criteria for selecting such a component. 9 On the basis of these criteria it then describes the preparation of a set of polymer blends using PLA and a hydro-carbon rubber (PI). 10 This cobination of two mechanically distinct polymerisations formed a novel copolymer in which the incorporation of PI significantly increased flexibility.</w:t>
             </w:r>
           </w:p>
         </w:tc>
@@ -4264,7 +4384,27 @@
                 <w:sz w:val="24"/>
                 <w:szCs w:val="24"/>
               </w:rPr>
-              <w:t>7 ____________________</w:t>
+              <w:t>7 _</w:t>
+            </w:r>
+            <w:r>
+              <w:rPr>
+                <w:rFonts w:ascii="Times New Roman" w:hAnsi="Times New Roman"/>
+                <w:noProof/>
+                <w:sz w:val="24"/>
+                <w:szCs w:val="24"/>
+              </w:rPr>
+              <w:t>Move 2</w:t>
+            </w:r>
+            <w:bookmarkStart w:id="10" w:name="_GoBack"/>
+            <w:bookmarkEnd w:id="10"/>
+            <w:r>
+              <w:rPr>
+                <w:rFonts w:ascii="Times New Roman" w:hAnsi="Times New Roman"/>
+                <w:noProof/>
+                <w:sz w:val="24"/>
+                <w:szCs w:val="24"/>
+              </w:rPr>
+              <w:t>_________</w:t>
             </w:r>
           </w:p>
           <w:p>
@@ -4981,6 +5121,7 @@
           <w:sz w:val="24"/>
           <w:szCs w:val="24"/>
         </w:rPr>
+        <w:lastRenderedPageBreak/>
         <w:t xml:space="preserve">Read the Introduction to the journal articles you chose. Are they well-written and well-organized </w:t>
       </w:r>
       <w:r>
@@ -5148,19 +5289,11 @@
         </w:rPr>
         <w:t xml:space="preserve">The question of what actually makes a work of art “realistic” is, of course, one of the most discussed issues in the history of art, and will not be directly addressed in this paper. For analyses of realism, see, among others, </w:t>
       </w:r>
-      <w:proofErr w:type="spellStart"/>
       <w:r>
         <w:rPr>
           <w:rFonts w:ascii="Times New Roman" w:hAnsi="Times New Roman"/>
         </w:rPr>
-        <w:t>Nochlin</w:t>
-      </w:r>
-      <w:proofErr w:type="spellEnd"/>
-      <w:r>
-        <w:rPr>
-          <w:rFonts w:ascii="Times New Roman" w:hAnsi="Times New Roman"/>
-        </w:rPr>
-        <w:t xml:space="preserve"> (1990).</w:t>
+        <w:t>Nochlin (1990).</w:t>
       </w:r>
     </w:p>
   </w:footnote>
@@ -6312,6 +6445,95 @@
     </w:lvl>
   </w:abstractNum>
   <w:abstractNum w:abstractNumId="12" w15:restartNumberingAfterBreak="0">
+    <w:nsid w:val="38B95840"/>
+    <w:multiLevelType w:val="hybridMultilevel"/>
+    <w:tmpl w:val="2578BDF4"/>
+    <w:lvl w:ilvl="0" w:tplc="B9627C4E">
+      <w:start w:val="1"/>
+      <w:numFmt w:val="lowerLetter"/>
+      <w:lvlText w:val="%1."/>
+      <w:lvlJc w:val="left"/>
+      <w:pPr>
+        <w:ind w:left="360" w:hanging="360"/>
+      </w:pPr>
+      <w:rPr>
+        <w:rFonts w:hint="default"/>
+      </w:rPr>
+    </w:lvl>
+    <w:lvl w:ilvl="1" w:tplc="04090019" w:tentative="1">
+      <w:start w:val="1"/>
+      <w:numFmt w:val="lowerLetter"/>
+      <w:lvlText w:val="%2)"/>
+      <w:lvlJc w:val="left"/>
+      <w:pPr>
+        <w:ind w:left="840" w:hanging="420"/>
+      </w:pPr>
+    </w:lvl>
+    <w:lvl w:ilvl="2" w:tplc="0409001B" w:tentative="1">
+      <w:start w:val="1"/>
+      <w:numFmt w:val="lowerRoman"/>
+      <w:lvlText w:val="%3."/>
+      <w:lvlJc w:val="right"/>
+      <w:pPr>
+        <w:ind w:left="1260" w:hanging="420"/>
+      </w:pPr>
+    </w:lvl>
+    <w:lvl w:ilvl="3" w:tplc="0409000F" w:tentative="1">
+      <w:start w:val="1"/>
+      <w:numFmt w:val="decimal"/>
+      <w:lvlText w:val="%4."/>
+      <w:lvlJc w:val="left"/>
+      <w:pPr>
+        <w:ind w:left="1680" w:hanging="420"/>
+      </w:pPr>
+    </w:lvl>
+    <w:lvl w:ilvl="4" w:tplc="04090019" w:tentative="1">
+      <w:start w:val="1"/>
+      <w:numFmt w:val="lowerLetter"/>
+      <w:lvlText w:val="%5)"/>
+      <w:lvlJc w:val="left"/>
+      <w:pPr>
+        <w:ind w:left="2100" w:hanging="420"/>
+      </w:pPr>
+    </w:lvl>
+    <w:lvl w:ilvl="5" w:tplc="0409001B" w:tentative="1">
+      <w:start w:val="1"/>
+      <w:numFmt w:val="lowerRoman"/>
+      <w:lvlText w:val="%6."/>
+      <w:lvlJc w:val="right"/>
+      <w:pPr>
+        <w:ind w:left="2520" w:hanging="420"/>
+      </w:pPr>
+    </w:lvl>
+    <w:lvl w:ilvl="6" w:tplc="0409000F" w:tentative="1">
+      <w:start w:val="1"/>
+      <w:numFmt w:val="decimal"/>
+      <w:lvlText w:val="%7."/>
+      <w:lvlJc w:val="left"/>
+      <w:pPr>
+        <w:ind w:left="2940" w:hanging="420"/>
+      </w:pPr>
+    </w:lvl>
+    <w:lvl w:ilvl="7" w:tplc="04090019" w:tentative="1">
+      <w:start w:val="1"/>
+      <w:numFmt w:val="lowerLetter"/>
+      <w:lvlText w:val="%8)"/>
+      <w:lvlJc w:val="left"/>
+      <w:pPr>
+        <w:ind w:left="3360" w:hanging="420"/>
+      </w:pPr>
+    </w:lvl>
+    <w:lvl w:ilvl="8" w:tplc="0409001B" w:tentative="1">
+      <w:start w:val="1"/>
+      <w:numFmt w:val="lowerRoman"/>
+      <w:lvlText w:val="%9."/>
+      <w:lvlJc w:val="right"/>
+      <w:pPr>
+        <w:ind w:left="3780" w:hanging="420"/>
+      </w:pPr>
+    </w:lvl>
+  </w:abstractNum>
+  <w:abstractNum w:abstractNumId="13" w15:restartNumberingAfterBreak="0">
     <w:nsid w:val="3D094798"/>
     <w:multiLevelType w:val="hybridMultilevel"/>
     <w:tmpl w:val="09F2FF68"/>
@@ -6397,7 +6619,7 @@
       </w:pPr>
     </w:lvl>
   </w:abstractNum>
-  <w:abstractNum w:abstractNumId="13" w15:restartNumberingAfterBreak="0">
+  <w:abstractNum w:abstractNumId="14" w15:restartNumberingAfterBreak="0">
     <w:nsid w:val="3DCD18DD"/>
     <w:multiLevelType w:val="multilevel"/>
     <w:tmpl w:val="0BD087DE"/>
@@ -6510,7 +6732,7 @@
       </w:rPr>
     </w:lvl>
   </w:abstractNum>
-  <w:abstractNum w:abstractNumId="14" w15:restartNumberingAfterBreak="0">
+  <w:abstractNum w:abstractNumId="15" w15:restartNumberingAfterBreak="0">
     <w:nsid w:val="3EC24A50"/>
     <w:multiLevelType w:val="hybridMultilevel"/>
     <w:tmpl w:val="438E02B0"/>
@@ -6596,7 +6818,7 @@
       </w:pPr>
     </w:lvl>
   </w:abstractNum>
-  <w:abstractNum w:abstractNumId="15" w15:restartNumberingAfterBreak="0">
+  <w:abstractNum w:abstractNumId="16" w15:restartNumberingAfterBreak="0">
     <w:nsid w:val="41824F18"/>
     <w:multiLevelType w:val="hybridMultilevel"/>
     <w:tmpl w:val="1A8E0810"/>
@@ -6736,7 +6958,7 @@
       </w:rPr>
     </w:lvl>
   </w:abstractNum>
-  <w:abstractNum w:abstractNumId="16" w15:restartNumberingAfterBreak="0">
+  <w:abstractNum w:abstractNumId="17" w15:restartNumberingAfterBreak="0">
     <w:nsid w:val="41C726D6"/>
     <w:multiLevelType w:val="hybridMultilevel"/>
     <w:tmpl w:val="2E76D87C"/>
@@ -6822,7 +7044,7 @@
       </w:pPr>
     </w:lvl>
   </w:abstractNum>
-  <w:abstractNum w:abstractNumId="17" w15:restartNumberingAfterBreak="0">
+  <w:abstractNum w:abstractNumId="18" w15:restartNumberingAfterBreak="0">
     <w:nsid w:val="43611087"/>
     <w:multiLevelType w:val="hybridMultilevel"/>
     <w:tmpl w:val="4AB0D4CC"/>
@@ -6935,7 +7157,7 @@
       </w:rPr>
     </w:lvl>
   </w:abstractNum>
-  <w:abstractNum w:abstractNumId="18" w15:restartNumberingAfterBreak="0">
+  <w:abstractNum w:abstractNumId="19" w15:restartNumberingAfterBreak="0">
     <w:nsid w:val="48982534"/>
     <w:multiLevelType w:val="hybridMultilevel"/>
     <w:tmpl w:val="E006CA76"/>
@@ -7021,7 +7243,7 @@
       </w:pPr>
     </w:lvl>
   </w:abstractNum>
-  <w:abstractNum w:abstractNumId="19" w15:restartNumberingAfterBreak="0">
+  <w:abstractNum w:abstractNumId="20" w15:restartNumberingAfterBreak="0">
     <w:nsid w:val="499642B1"/>
     <w:multiLevelType w:val="hybridMultilevel"/>
     <w:tmpl w:val="E006CA76"/>
@@ -7107,7 +7329,7 @@
       </w:pPr>
     </w:lvl>
   </w:abstractNum>
-  <w:abstractNum w:abstractNumId="20" w15:restartNumberingAfterBreak="0">
+  <w:abstractNum w:abstractNumId="21" w15:restartNumberingAfterBreak="0">
     <w:nsid w:val="503E16BC"/>
     <w:multiLevelType w:val="hybridMultilevel"/>
     <w:tmpl w:val="E0EE8956"/>
@@ -7197,7 +7419,7 @@
       </w:pPr>
     </w:lvl>
   </w:abstractNum>
-  <w:abstractNum w:abstractNumId="21" w15:restartNumberingAfterBreak="0">
+  <w:abstractNum w:abstractNumId="22" w15:restartNumberingAfterBreak="0">
     <w:nsid w:val="51F9762F"/>
     <w:multiLevelType w:val="hybridMultilevel"/>
     <w:tmpl w:val="D296847E"/>
@@ -7286,7 +7508,7 @@
       </w:pPr>
     </w:lvl>
   </w:abstractNum>
-  <w:abstractNum w:abstractNumId="22" w15:restartNumberingAfterBreak="0">
+  <w:abstractNum w:abstractNumId="23" w15:restartNumberingAfterBreak="0">
     <w:nsid w:val="64530C5C"/>
     <w:multiLevelType w:val="hybridMultilevel"/>
     <w:tmpl w:val="32B48A18"/>
@@ -7399,7 +7621,7 @@
       </w:rPr>
     </w:lvl>
   </w:abstractNum>
-  <w:abstractNum w:abstractNumId="23" w15:restartNumberingAfterBreak="0">
+  <w:abstractNum w:abstractNumId="24" w15:restartNumberingAfterBreak="0">
     <w:nsid w:val="65E43033"/>
     <w:multiLevelType w:val="hybridMultilevel"/>
     <w:tmpl w:val="1212BDF4"/>
@@ -7488,7 +7710,7 @@
       </w:pPr>
     </w:lvl>
   </w:abstractNum>
-  <w:abstractNum w:abstractNumId="24" w15:restartNumberingAfterBreak="0">
+  <w:abstractNum w:abstractNumId="25" w15:restartNumberingAfterBreak="0">
     <w:nsid w:val="660A63C4"/>
     <w:multiLevelType w:val="hybridMultilevel"/>
     <w:tmpl w:val="8678249E"/>
@@ -7574,7 +7796,7 @@
       </w:pPr>
     </w:lvl>
   </w:abstractNum>
-  <w:abstractNum w:abstractNumId="25" w15:restartNumberingAfterBreak="0">
+  <w:abstractNum w:abstractNumId="26" w15:restartNumberingAfterBreak="0">
     <w:nsid w:val="6B6606B5"/>
     <w:multiLevelType w:val="hybridMultilevel"/>
     <w:tmpl w:val="DA2EAA68"/>
@@ -7660,7 +7882,7 @@
       </w:pPr>
     </w:lvl>
   </w:abstractNum>
-  <w:abstractNum w:abstractNumId="26" w15:restartNumberingAfterBreak="0">
+  <w:abstractNum w:abstractNumId="27" w15:restartNumberingAfterBreak="0">
     <w:nsid w:val="6F1F51C0"/>
     <w:multiLevelType w:val="hybridMultilevel"/>
     <w:tmpl w:val="E52E90C2"/>
@@ -7749,7 +7971,7 @@
       </w:pPr>
     </w:lvl>
   </w:abstractNum>
-  <w:abstractNum w:abstractNumId="27" w15:restartNumberingAfterBreak="0">
+  <w:abstractNum w:abstractNumId="28" w15:restartNumberingAfterBreak="0">
     <w:nsid w:val="707874A1"/>
     <w:multiLevelType w:val="hybridMultilevel"/>
     <w:tmpl w:val="15A81736"/>
@@ -7862,7 +8084,7 @@
       </w:rPr>
     </w:lvl>
   </w:abstractNum>
-  <w:abstractNum w:abstractNumId="28" w15:restartNumberingAfterBreak="0">
+  <w:abstractNum w:abstractNumId="29" w15:restartNumberingAfterBreak="0">
     <w:nsid w:val="74856DB9"/>
     <w:multiLevelType w:val="hybridMultilevel"/>
     <w:tmpl w:val="2C7AB3B0"/>
@@ -7948,7 +8170,7 @@
       </w:pPr>
     </w:lvl>
   </w:abstractNum>
-  <w:abstractNum w:abstractNumId="29" w15:restartNumberingAfterBreak="0">
+  <w:abstractNum w:abstractNumId="30" w15:restartNumberingAfterBreak="0">
     <w:nsid w:val="774C75E1"/>
     <w:multiLevelType w:val="hybridMultilevel"/>
     <w:tmpl w:val="075258CC"/>
@@ -8061,7 +8283,7 @@
       </w:rPr>
     </w:lvl>
   </w:abstractNum>
-  <w:abstractNum w:abstractNumId="30" w15:restartNumberingAfterBreak="0">
+  <w:abstractNum w:abstractNumId="31" w15:restartNumberingAfterBreak="0">
     <w:nsid w:val="77FD6D59"/>
     <w:multiLevelType w:val="hybridMultilevel"/>
     <w:tmpl w:val="095A0240"/>
@@ -8148,10 +8370,10 @@
     </w:lvl>
   </w:abstractNum>
   <w:num w:numId="1">
-    <w:abstractNumId w:val="15"/>
+    <w:abstractNumId w:val="16"/>
   </w:num>
   <w:num w:numId="2">
-    <w:abstractNumId w:val="28"/>
+    <w:abstractNumId w:val="29"/>
     <w:lvlOverride w:ilvl="0">
       <w:startOverride w:val="1"/>
     </w:lvlOverride>
@@ -8181,6 +8403,36 @@
     </w:lvlOverride>
   </w:num>
   <w:num w:numId="3">
+    <w:abstractNumId w:val="25"/>
+    <w:lvlOverride w:ilvl="0">
+      <w:startOverride w:val="1"/>
+    </w:lvlOverride>
+    <w:lvlOverride w:ilvl="1">
+      <w:startOverride w:val="1"/>
+    </w:lvlOverride>
+    <w:lvlOverride w:ilvl="2">
+      <w:startOverride w:val="1"/>
+    </w:lvlOverride>
+    <w:lvlOverride w:ilvl="3">
+      <w:startOverride w:val="1"/>
+    </w:lvlOverride>
+    <w:lvlOverride w:ilvl="4">
+      <w:startOverride w:val="1"/>
+    </w:lvlOverride>
+    <w:lvlOverride w:ilvl="5">
+      <w:startOverride w:val="1"/>
+    </w:lvlOverride>
+    <w:lvlOverride w:ilvl="6">
+      <w:startOverride w:val="1"/>
+    </w:lvlOverride>
+    <w:lvlOverride w:ilvl="7">
+      <w:startOverride w:val="1"/>
+    </w:lvlOverride>
+    <w:lvlOverride w:ilvl="8">
+      <w:startOverride w:val="1"/>
+    </w:lvlOverride>
+  </w:num>
+  <w:num w:numId="4">
     <w:abstractNumId w:val="24"/>
     <w:lvlOverride w:ilvl="0">
       <w:startOverride w:val="1"/>
@@ -8210,38 +8462,8 @@
       <w:startOverride w:val="1"/>
     </w:lvlOverride>
   </w:num>
-  <w:num w:numId="4">
-    <w:abstractNumId w:val="23"/>
-    <w:lvlOverride w:ilvl="0">
-      <w:startOverride w:val="1"/>
-    </w:lvlOverride>
-    <w:lvlOverride w:ilvl="1">
-      <w:startOverride w:val="1"/>
-    </w:lvlOverride>
-    <w:lvlOverride w:ilvl="2">
-      <w:startOverride w:val="1"/>
-    </w:lvlOverride>
-    <w:lvlOverride w:ilvl="3">
-      <w:startOverride w:val="1"/>
-    </w:lvlOverride>
-    <w:lvlOverride w:ilvl="4">
-      <w:startOverride w:val="1"/>
-    </w:lvlOverride>
-    <w:lvlOverride w:ilvl="5">
-      <w:startOverride w:val="1"/>
-    </w:lvlOverride>
-    <w:lvlOverride w:ilvl="6">
-      <w:startOverride w:val="1"/>
-    </w:lvlOverride>
-    <w:lvlOverride w:ilvl="7">
-      <w:startOverride w:val="1"/>
-    </w:lvlOverride>
-    <w:lvlOverride w:ilvl="8">
-      <w:startOverride w:val="1"/>
-    </w:lvlOverride>
-  </w:num>
   <w:num w:numId="5">
-    <w:abstractNumId w:val="21"/>
+    <w:abstractNumId w:val="22"/>
     <w:lvlOverride w:ilvl="0">
       <w:startOverride w:val="1"/>
     </w:lvlOverride>
@@ -8271,7 +8493,7 @@
     </w:lvlOverride>
   </w:num>
   <w:num w:numId="6">
-    <w:abstractNumId w:val="18"/>
+    <w:abstractNumId w:val="19"/>
     <w:lvlOverride w:ilvl="0">
       <w:startOverride w:val="1"/>
     </w:lvlOverride>
@@ -8331,7 +8553,7 @@
     </w:lvlOverride>
   </w:num>
   <w:num w:numId="8">
-    <w:abstractNumId w:val="30"/>
+    <w:abstractNumId w:val="31"/>
     <w:lvlOverride w:ilvl="0">
       <w:startOverride w:val="1"/>
     </w:lvlOverride>
@@ -8451,7 +8673,7 @@
     </w:lvlOverride>
   </w:num>
   <w:num w:numId="12">
-    <w:abstractNumId w:val="14"/>
+    <w:abstractNumId w:val="15"/>
     <w:lvlOverride w:ilvl="0">
       <w:startOverride w:val="1"/>
     </w:lvlOverride>
@@ -8481,7 +8703,7 @@
     </w:lvlOverride>
   </w:num>
   <w:num w:numId="13">
-    <w:abstractNumId w:val="12"/>
+    <w:abstractNumId w:val="13"/>
     <w:lvlOverride w:ilvl="0">
       <w:startOverride w:val="1"/>
     </w:lvlOverride>
@@ -8511,7 +8733,7 @@
     </w:lvlOverride>
   </w:num>
   <w:num w:numId="14">
-    <w:abstractNumId w:val="25"/>
+    <w:abstractNumId w:val="26"/>
     <w:lvlOverride w:ilvl="0">
       <w:startOverride w:val="1"/>
     </w:lvlOverride>
@@ -8571,7 +8793,7 @@
     </w:lvlOverride>
   </w:num>
   <w:num w:numId="16">
-    <w:abstractNumId w:val="26"/>
+    <w:abstractNumId w:val="27"/>
   </w:num>
   <w:num w:numId="17">
     <w:abstractNumId w:val="2"/>
@@ -8580,16 +8802,16 @@
     <w:abstractNumId w:val="6"/>
   </w:num>
   <w:num w:numId="19">
-    <w:abstractNumId w:val="19"/>
+    <w:abstractNumId w:val="20"/>
   </w:num>
   <w:num w:numId="20">
-    <w:abstractNumId w:val="20"/>
+    <w:abstractNumId w:val="21"/>
   </w:num>
   <w:num w:numId="21">
     <w:abstractNumId w:val="8"/>
   </w:num>
   <w:num w:numId="22">
-    <w:abstractNumId w:val="29"/>
+    <w:abstractNumId w:val="30"/>
   </w:num>
   <w:num w:numId="23">
     <w:abstractNumId w:val="0"/>
@@ -8601,22 +8823,25 @@
     <w:abstractNumId w:val="10"/>
   </w:num>
   <w:num w:numId="26">
-    <w:abstractNumId w:val="16"/>
+    <w:abstractNumId w:val="17"/>
   </w:num>
   <w:num w:numId="27">
-    <w:abstractNumId w:val="27"/>
+    <w:abstractNumId w:val="28"/>
   </w:num>
   <w:num w:numId="28">
-    <w:abstractNumId w:val="22"/>
+    <w:abstractNumId w:val="23"/>
   </w:num>
   <w:num w:numId="29">
-    <w:abstractNumId w:val="13"/>
+    <w:abstractNumId w:val="14"/>
   </w:num>
   <w:num w:numId="30">
     <w:abstractNumId w:val="11"/>
   </w:num>
   <w:num w:numId="31">
-    <w:abstractNumId w:val="17"/>
+    <w:abstractNumId w:val="18"/>
+  </w:num>
+  <w:num w:numId="32">
+    <w:abstractNumId w:val="12"/>
   </w:num>
 </w:numbering>
 </file>

</xml_diff>

<commit_message>
doc: add lesson 14 15 and lesson 10 12 homework
</commit_message>
<xml_diff>
--- a/eap/doc/Lesson 10 Introduction of RP.docx
+++ b/eap/doc/Lesson 10 Introduction of RP.docx
@@ -4395,8 +4395,6 @@
               </w:rPr>
               <w:t>Move 2</w:t>
             </w:r>
-            <w:bookmarkStart w:id="10" w:name="_GoBack"/>
-            <w:bookmarkEnd w:id="10"/>
             <w:r>
               <w:rPr>
                 <w:rFonts w:ascii="Times New Roman" w:hAnsi="Times New Roman"/>
@@ -4605,6 +4603,8 @@
         </w:rPr>
         <w:t>Read the text and accomplish the tasks.</w:t>
       </w:r>
+      <w:bookmarkStart w:id="10" w:name="_GoBack"/>
+      <w:bookmarkEnd w:id="10"/>
     </w:p>
     <w:p>
       <w:pPr>
@@ -4844,7 +4844,134 @@
           <w:sz w:val="24"/>
           <w:szCs w:val="24"/>
         </w:rPr>
-        <w:t>[1]The public awareness of scientific fraud has increased remarkably since the late 1980s when a controversy made front-page news, in which a paper investigated for fraud had as co-author a Nobel laureate. [2]During the 1990s scientific fraud was disclosed on numerous occasions. [3]In fact, it was recently suggested that fraud now is “endemic in many scientific disciplines and in most countries”. [4]However, the clandestine character and consequential lack of reliable information make it difficult to study scientific fraud. [5]The characteristics and frequency of scientific fraud, therefore, are generally unknown, and its impact on medical research is unclear.</w:t>
+        <w:t>[1]</w:t>
+      </w:r>
+      <w:r>
+        <w:rPr>
+          <w:rFonts w:ascii="Times New Roman" w:eastAsia="宋体" w:hAnsi="Times New Roman" w:cs="Times New Roman"/>
+          <w:sz w:val="24"/>
+          <w:szCs w:val="24"/>
+          <w:highlight w:val="yellow"/>
+        </w:rPr>
+        <w:t>The public awareness of scientific fraud</w:t>
+      </w:r>
+      <w:r>
+        <w:rPr>
+          <w:rFonts w:ascii="Times New Roman" w:eastAsia="宋体" w:hAnsi="Times New Roman" w:cs="Times New Roman"/>
+          <w:sz w:val="24"/>
+          <w:szCs w:val="24"/>
+        </w:rPr>
+        <w:t xml:space="preserve"> has </w:t>
+      </w:r>
+      <w:r>
+        <w:rPr>
+          <w:rFonts w:ascii="Times New Roman" w:eastAsia="宋体" w:hAnsi="Times New Roman" w:cs="Times New Roman"/>
+          <w:sz w:val="24"/>
+          <w:szCs w:val="24"/>
+          <w:highlight w:val="yellow"/>
+        </w:rPr>
+        <w:t>increased remarkably</w:t>
+      </w:r>
+      <w:r>
+        <w:rPr>
+          <w:rFonts w:ascii="Times New Roman" w:eastAsia="宋体" w:hAnsi="Times New Roman" w:cs="Times New Roman"/>
+          <w:sz w:val="24"/>
+          <w:szCs w:val="24"/>
+        </w:rPr>
+        <w:t xml:space="preserve"> since the late 1980s when a controversy made front-page news, in which a paper investigated for fraud had as co-author a Nobel laureate. [2]During the </w:t>
+      </w:r>
+      <w:r>
+        <w:rPr>
+          <w:rFonts w:ascii="Times New Roman" w:eastAsia="宋体" w:hAnsi="Times New Roman" w:cs="Times New Roman"/>
+          <w:sz w:val="24"/>
+          <w:szCs w:val="24"/>
+          <w:highlight w:val="yellow"/>
+        </w:rPr>
+        <w:t>1990s</w:t>
+      </w:r>
+      <w:r>
+        <w:rPr>
+          <w:rFonts w:ascii="Times New Roman" w:eastAsia="宋体" w:hAnsi="Times New Roman" w:cs="Times New Roman"/>
+          <w:sz w:val="24"/>
+          <w:szCs w:val="24"/>
+        </w:rPr>
+        <w:t xml:space="preserve"> scientific fraud was </w:t>
+      </w:r>
+      <w:r>
+        <w:rPr>
+          <w:rFonts w:ascii="Times New Roman" w:eastAsia="宋体" w:hAnsi="Times New Roman" w:cs="Times New Roman"/>
+          <w:sz w:val="24"/>
+          <w:szCs w:val="24"/>
+          <w:highlight w:val="yellow"/>
+        </w:rPr>
+        <w:t>disclosed on numerous occasions</w:t>
+      </w:r>
+      <w:r>
+        <w:rPr>
+          <w:rFonts w:ascii="Times New Roman" w:eastAsia="宋体" w:hAnsi="Times New Roman" w:cs="Times New Roman"/>
+          <w:sz w:val="24"/>
+          <w:szCs w:val="24"/>
+        </w:rPr>
+        <w:t>. [3</w:t>
+      </w:r>
+      <w:r>
+        <w:rPr>
+          <w:rFonts w:ascii="Times New Roman" w:eastAsia="宋体" w:hAnsi="Times New Roman" w:cs="Times New Roman"/>
+          <w:sz w:val="24"/>
+          <w:szCs w:val="24"/>
+        </w:rPr>
+        <w:t>]</w:t>
+      </w:r>
+      <w:r>
+        <w:rPr>
+          <w:rFonts w:ascii="Times New Roman" w:eastAsia="宋体" w:hAnsi="Times New Roman" w:cs="Times New Roman"/>
+          <w:sz w:val="24"/>
+          <w:szCs w:val="24"/>
+          <w:highlight w:val="green"/>
+        </w:rPr>
+        <w:t>In fact</w:t>
+      </w:r>
+      <w:r>
+        <w:rPr>
+          <w:rFonts w:ascii="Times New Roman" w:eastAsia="宋体" w:hAnsi="Times New Roman" w:cs="Times New Roman"/>
+          <w:sz w:val="24"/>
+          <w:szCs w:val="24"/>
+        </w:rPr>
+        <w:t>, it was recently suggested that fraud now is “</w:t>
+      </w:r>
+      <w:r>
+        <w:rPr>
+          <w:rFonts w:ascii="Times New Roman" w:eastAsia="宋体" w:hAnsi="Times New Roman" w:cs="Times New Roman"/>
+          <w:sz w:val="24"/>
+          <w:szCs w:val="24"/>
+          <w:highlight w:val="yellow"/>
+        </w:rPr>
+        <w:t>endemic</w:t>
+      </w:r>
+      <w:r>
+        <w:rPr>
+          <w:rFonts w:ascii="Times New Roman" w:eastAsia="宋体" w:hAnsi="Times New Roman" w:cs="Times New Roman"/>
+          <w:sz w:val="24"/>
+          <w:szCs w:val="24"/>
+        </w:rPr>
+        <w:t xml:space="preserve"> in many scientific disciplines and in most countries”. [4]</w:t>
+      </w:r>
+      <w:r>
+        <w:rPr>
+          <w:rFonts w:ascii="Times New Roman" w:eastAsia="宋体" w:hAnsi="Times New Roman" w:cs="Times New Roman"/>
+          <w:sz w:val="24"/>
+          <w:szCs w:val="24"/>
+          <w:highlight w:val="green"/>
+        </w:rPr>
+        <w:t>However</w:t>
+      </w:r>
+      <w:r>
+        <w:rPr>
+          <w:rFonts w:ascii="Times New Roman" w:eastAsia="宋体" w:hAnsi="Times New Roman" w:cs="Times New Roman"/>
+          <w:sz w:val="24"/>
+          <w:szCs w:val="24"/>
+        </w:rPr>
+        <w:t>, the clandestine character and consequential lack of reliable information make it difficult to study scientific fraud. [5]The characteristics and frequency of scientific fraud, therefore, are generally unknown, and its impact on medical research is unclear.</w:t>
       </w:r>
     </w:p>
     <w:p>
@@ -4865,7 +4992,41 @@
           <w:sz w:val="24"/>
           <w:szCs w:val="24"/>
         </w:rPr>
-        <w:t>[6]Biostatisticians routinely work closely with physicians and scientists in many branches of medical research and have unique insight into data. [7]In addition, they have the methodological competence to detect fraud and could be expected to have a special professional interest in the validity of results. [8]Biostatisticians therefore could provide unique and reliable information on the characteristics of fraud in medical research.</w:t>
+        <w:t>[6]Biostatisticians routinely work closely with physicians and scientists in many branches of medical research and have unique insight into data. [7]</w:t>
+      </w:r>
+      <w:r>
+        <w:rPr>
+          <w:rFonts w:ascii="Times New Roman" w:eastAsia="宋体" w:hAnsi="Times New Roman" w:cs="Times New Roman"/>
+          <w:sz w:val="24"/>
+          <w:szCs w:val="24"/>
+          <w:highlight w:val="green"/>
+        </w:rPr>
+        <w:t>In addition</w:t>
+      </w:r>
+      <w:r>
+        <w:rPr>
+          <w:rFonts w:ascii="Times New Roman" w:eastAsia="宋体" w:hAnsi="Times New Roman" w:cs="Times New Roman"/>
+          <w:sz w:val="24"/>
+          <w:szCs w:val="24"/>
+        </w:rPr>
+        <w:t xml:space="preserve">, they have the methodological competence to detect fraud and could be expected to have a special professional interest in the validity of results. [8]Biostatisticians </w:t>
+      </w:r>
+      <w:r>
+        <w:rPr>
+          <w:rFonts w:ascii="Times New Roman" w:eastAsia="宋体" w:hAnsi="Times New Roman" w:cs="Times New Roman"/>
+          <w:sz w:val="24"/>
+          <w:szCs w:val="24"/>
+          <w:highlight w:val="green"/>
+        </w:rPr>
+        <w:t>therefore</w:t>
+      </w:r>
+      <w:r>
+        <w:rPr>
+          <w:rFonts w:ascii="Times New Roman" w:eastAsia="宋体" w:hAnsi="Times New Roman" w:cs="Times New Roman"/>
+          <w:sz w:val="24"/>
+          <w:szCs w:val="24"/>
+        </w:rPr>
+        <w:t xml:space="preserve"> could provide unique and reliable information on the characteristics of fraud in medical research.</w:t>
       </w:r>
     </w:p>
     <w:p>
@@ -5287,13 +5448,7 @@
         <w:rPr>
           <w:rFonts w:ascii="Times New Roman" w:hAnsi="Times New Roman"/>
         </w:rPr>
-        <w:t xml:space="preserve">The question of what actually makes a work of art “realistic” is, of course, one of the most discussed issues in the history of art, and will not be directly addressed in this paper. For analyses of realism, see, among others, </w:t>
-      </w:r>
-      <w:r>
-        <w:rPr>
-          <w:rFonts w:ascii="Times New Roman" w:hAnsi="Times New Roman"/>
-        </w:rPr>
-        <w:t>Nochlin (1990).</w:t>
+        <w:t>The question of what actually makes a work of art “realistic” is, of course, one of the most discussed issues in the history of art, and will not be directly addressed in this paper. For analyses of realism, see, among others, Nochlin (1990).</w:t>
       </w:r>
     </w:p>
   </w:footnote>

</xml_diff>

<commit_message>
doc: add exercise of lesson 10 12
</commit_message>
<xml_diff>
--- a/eap/doc/Lesson 10 Introduction of RP.docx
+++ b/eap/doc/Lesson 10 Introduction of RP.docx
@@ -4603,8 +4603,6 @@
         </w:rPr>
         <w:t>Read the text and accomplish the tasks.</w:t>
       </w:r>
-      <w:bookmarkStart w:id="10" w:name="_GoBack"/>
-      <w:bookmarkEnd w:id="10"/>
     </w:p>
     <w:p>
       <w:pPr>
@@ -4851,9 +4849,17 @@
           <w:rFonts w:ascii="Times New Roman" w:eastAsia="宋体" w:hAnsi="Times New Roman" w:cs="Times New Roman"/>
           <w:sz w:val="24"/>
           <w:szCs w:val="24"/>
+        </w:rPr>
+        <w:t xml:space="preserve">The public awareness of </w:t>
+      </w:r>
+      <w:r>
+        <w:rPr>
+          <w:rFonts w:ascii="Times New Roman" w:eastAsia="宋体" w:hAnsi="Times New Roman" w:cs="Times New Roman"/>
+          <w:sz w:val="24"/>
+          <w:szCs w:val="24"/>
           <w:highlight w:val="yellow"/>
         </w:rPr>
-        <w:t>The public awareness of scientific fraud</w:t>
+        <w:t>scientific fraud</w:t>
       </w:r>
       <w:r>
         <w:rPr>
@@ -4868,17 +4874,33 @@
           <w:rFonts w:ascii="Times New Roman" w:eastAsia="宋体" w:hAnsi="Times New Roman" w:cs="Times New Roman"/>
           <w:sz w:val="24"/>
           <w:szCs w:val="24"/>
+        </w:rPr>
+        <w:t>increased remarkably</w:t>
+      </w:r>
+      <w:r>
+        <w:rPr>
+          <w:rFonts w:ascii="Times New Roman" w:eastAsia="宋体" w:hAnsi="Times New Roman" w:cs="Times New Roman"/>
+          <w:sz w:val="24"/>
+          <w:szCs w:val="24"/>
+        </w:rPr>
+        <w:t xml:space="preserve"> since the late 1980s when a controversy made front-page news, in which </w:t>
+      </w:r>
+      <w:r>
+        <w:rPr>
+          <w:rFonts w:ascii="Times New Roman" w:eastAsia="宋体" w:hAnsi="Times New Roman" w:cs="Times New Roman"/>
+          <w:sz w:val="24"/>
+          <w:szCs w:val="24"/>
           <w:highlight w:val="yellow"/>
         </w:rPr>
-        <w:t>increased remarkably</w:t>
-      </w:r>
-      <w:r>
-        <w:rPr>
-          <w:rFonts w:ascii="Times New Roman" w:eastAsia="宋体" w:hAnsi="Times New Roman" w:cs="Times New Roman"/>
-          <w:sz w:val="24"/>
-          <w:szCs w:val="24"/>
-        </w:rPr>
-        <w:t xml:space="preserve"> since the late 1980s when a controversy made front-page news, in which a paper investigated for fraud had as co-author a Nobel laureate. [2]During the </w:t>
+        <w:t>a paper investigated</w:t>
+      </w:r>
+      <w:r>
+        <w:rPr>
+          <w:rFonts w:ascii="Times New Roman" w:eastAsia="宋体" w:hAnsi="Times New Roman" w:cs="Times New Roman"/>
+          <w:sz w:val="24"/>
+          <w:szCs w:val="24"/>
+        </w:rPr>
+        <w:t xml:space="preserve"> </w:t>
       </w:r>
       <w:r>
         <w:rPr>
@@ -4887,15 +4909,15 @@
           <w:szCs w:val="24"/>
           <w:highlight w:val="yellow"/>
         </w:rPr>
-        <w:t>1990s</w:t>
-      </w:r>
-      <w:r>
-        <w:rPr>
-          <w:rFonts w:ascii="Times New Roman" w:eastAsia="宋体" w:hAnsi="Times New Roman" w:cs="Times New Roman"/>
-          <w:sz w:val="24"/>
-          <w:szCs w:val="24"/>
-        </w:rPr>
-        <w:t xml:space="preserve"> scientific fraud was </w:t>
+        <w:t>for fraud</w:t>
+      </w:r>
+      <w:r>
+        <w:rPr>
+          <w:rFonts w:ascii="Times New Roman" w:eastAsia="宋体" w:hAnsi="Times New Roman" w:cs="Times New Roman"/>
+          <w:sz w:val="24"/>
+          <w:szCs w:val="24"/>
+        </w:rPr>
+        <w:t xml:space="preserve"> had as co-author a Nobel laureate. [2]During the </w:t>
       </w:r>
       <w:r>
         <w:rPr>
@@ -4904,6 +4926,32 @@
           <w:szCs w:val="24"/>
           <w:highlight w:val="yellow"/>
         </w:rPr>
+        <w:t>199</w:t>
+      </w:r>
+      <w:r>
+        <w:rPr>
+          <w:rFonts w:ascii="Times New Roman" w:eastAsia="宋体" w:hAnsi="Times New Roman" w:cs="Times New Roman"/>
+          <w:sz w:val="24"/>
+          <w:szCs w:val="24"/>
+          <w:highlight w:val="yellow"/>
+        </w:rPr>
+        <w:t>0s scientific fraud was</w:t>
+      </w:r>
+      <w:r>
+        <w:rPr>
+          <w:rFonts w:ascii="Times New Roman" w:eastAsia="宋体" w:hAnsi="Times New Roman" w:cs="Times New Roman"/>
+          <w:sz w:val="24"/>
+          <w:szCs w:val="24"/>
+        </w:rPr>
+        <w:t xml:space="preserve"> </w:t>
+      </w:r>
+      <w:r>
+        <w:rPr>
+          <w:rFonts w:ascii="Times New Roman" w:eastAsia="宋体" w:hAnsi="Times New Roman" w:cs="Times New Roman"/>
+          <w:sz w:val="24"/>
+          <w:szCs w:val="24"/>
+          <w:highlight w:val="yellow"/>
+        </w:rPr>
         <w:t>disclosed on numerous occasions</w:t>
       </w:r>
       <w:r>
@@ -4937,7 +4985,7 @@
           <w:sz w:val="24"/>
           <w:szCs w:val="24"/>
         </w:rPr>
-        <w:t>, it was recently suggested that fraud now is “</w:t>
+        <w:t xml:space="preserve">, it was recently suggested that </w:t>
       </w:r>
       <w:r>
         <w:rPr>
@@ -4946,15 +4994,32 @@
           <w:szCs w:val="24"/>
           <w:highlight w:val="yellow"/>
         </w:rPr>
-        <w:t>endemic</w:t>
-      </w:r>
-      <w:r>
-        <w:rPr>
-          <w:rFonts w:ascii="Times New Roman" w:eastAsia="宋体" w:hAnsi="Times New Roman" w:cs="Times New Roman"/>
-          <w:sz w:val="24"/>
-          <w:szCs w:val="24"/>
-        </w:rPr>
-        <w:t xml:space="preserve"> in many scientific disciplines and in most countries”. [4]</w:t>
+        <w:t>fraud now</w:t>
+      </w:r>
+      <w:r>
+        <w:rPr>
+          <w:rFonts w:ascii="Times New Roman" w:eastAsia="宋体" w:hAnsi="Times New Roman" w:cs="Times New Roman"/>
+          <w:sz w:val="24"/>
+          <w:szCs w:val="24"/>
+        </w:rPr>
+        <w:t xml:space="preserve"> </w:t>
+      </w:r>
+      <w:r>
+        <w:rPr>
+          <w:rFonts w:ascii="Times New Roman" w:eastAsia="宋体" w:hAnsi="Times New Roman" w:cs="Times New Roman"/>
+          <w:sz w:val="24"/>
+          <w:szCs w:val="24"/>
+          <w:highlight w:val="yellow"/>
+        </w:rPr>
+        <w:t>is “endemic in many scientific disciplines and in most countries</w:t>
+      </w:r>
+      <w:r>
+        <w:rPr>
+          <w:rFonts w:ascii="Times New Roman" w:eastAsia="宋体" w:hAnsi="Times New Roman" w:cs="Times New Roman"/>
+          <w:sz w:val="24"/>
+          <w:szCs w:val="24"/>
+        </w:rPr>
+        <w:t>”. [4]</w:t>
       </w:r>
       <w:r>
         <w:rPr>
@@ -4971,7 +5036,24 @@
           <w:sz w:val="24"/>
           <w:szCs w:val="24"/>
         </w:rPr>
-        <w:t>, the clandestine character and consequential lack of reliable information make it difficult to study scientific fraud. [5]The characteristics and frequency of scientific fraud, therefore, are generally unknown, and its impact on medical research is unclear.</w:t>
+        <w:t xml:space="preserve">, the clandestine character and consequential lack of reliable information make it difficult to study scientific fraud. [5]The characteristics and frequency of scientific fraud, </w:t>
+      </w:r>
+      <w:r>
+        <w:rPr>
+          <w:rFonts w:ascii="Times New Roman" w:eastAsia="宋体" w:hAnsi="Times New Roman" w:cs="Times New Roman"/>
+          <w:sz w:val="24"/>
+          <w:szCs w:val="24"/>
+          <w:highlight w:val="green"/>
+        </w:rPr>
+        <w:t>therefore</w:t>
+      </w:r>
+      <w:r>
+        <w:rPr>
+          <w:rFonts w:ascii="Times New Roman" w:eastAsia="宋体" w:hAnsi="Times New Roman" w:cs="Times New Roman"/>
+          <w:sz w:val="24"/>
+          <w:szCs w:val="24"/>
+        </w:rPr>
+        <w:t>, are generally unknown, and its impact on medical research is unclear.</w:t>
       </w:r>
     </w:p>
     <w:p>
@@ -5223,6 +5305,7 @@
           <w:u w:val="single"/>
         </w:rPr>
       </w:pPr>
+      <w:bookmarkStart w:id="10" w:name="_GoBack"/>
       <w:r>
         <w:rPr>
           <w:rFonts w:ascii="Times New Roman" w:hAnsi="Times New Roman" w:cs="Times New Roman"/>
@@ -5235,6 +5318,7 @@
         <w:t>Homework assignment:</w:t>
       </w:r>
     </w:p>
+    <w:bookmarkEnd w:id="10"/>
     <w:p>
       <w:pPr>
         <w:numPr>

</xml_diff>